<commit_message>
finish 2017_02_01 dyy.docx report
</commit_message>
<xml_diff>
--- a/public/analysis_report/2017_02_01 dyy.docx
+++ b/public/analysis_report/2017_02_01 dyy.docx
@@ -32,18 +32,34 @@
       <w:pPr>
         <w:jc w:val="center"/>
         <w:rPr>
+          <w:rFonts w:asciiTheme="majorEastAsia" w:eastAsiaTheme="majorEastAsia" w:hAnsiTheme="majorEastAsia"/>
+          <w:sz w:val="24"/>
+          <w:szCs w:val="24"/>
+        </w:rPr>
+      </w:pPr>
+      <w:r>
+        <w:rPr>
           <w:rFonts w:asciiTheme="majorEastAsia" w:eastAsiaTheme="majorEastAsia" w:hAnsiTheme="majorEastAsia" w:hint="eastAsia"/>
           <w:sz w:val="24"/>
           <w:szCs w:val="24"/>
         </w:rPr>
-      </w:pPr>
+        <w:t>本文</w:t>
+      </w:r>
+      <w:r>
+        <w:rPr>
+          <w:rFonts w:asciiTheme="majorEastAsia" w:eastAsiaTheme="majorEastAsia" w:hAnsiTheme="majorEastAsia"/>
+          <w:sz w:val="24"/>
+          <w:szCs w:val="24"/>
+        </w:rPr>
+        <w:t>主要基于count_user_pay.csv</w:t>
+      </w:r>
       <w:r>
         <w:rPr>
           <w:rFonts w:asciiTheme="majorEastAsia" w:eastAsiaTheme="majorEastAsia" w:hAnsiTheme="majorEastAsia" w:hint="eastAsia"/>
           <w:sz w:val="24"/>
           <w:szCs w:val="24"/>
         </w:rPr>
-        <w:t>本文</w:t>
+        <w:t>进行</w:t>
       </w:r>
       <w:r>
         <w:rPr>
@@ -51,22 +67,6 @@
           <w:sz w:val="24"/>
           <w:szCs w:val="24"/>
         </w:rPr>
-        <w:t>主要基于count_user_pay.csv</w:t>
-      </w:r>
-      <w:r>
-        <w:rPr>
-          <w:rFonts w:asciiTheme="majorEastAsia" w:eastAsiaTheme="majorEastAsia" w:hAnsiTheme="majorEastAsia" w:hint="eastAsia"/>
-          <w:sz w:val="24"/>
-          <w:szCs w:val="24"/>
-        </w:rPr>
-        <w:t>进行</w:t>
-      </w:r>
-      <w:r>
-        <w:rPr>
-          <w:rFonts w:asciiTheme="majorEastAsia" w:eastAsiaTheme="majorEastAsia" w:hAnsiTheme="majorEastAsia"/>
-          <w:sz w:val="24"/>
-          <w:szCs w:val="24"/>
-        </w:rPr>
         <w:t>分析</w:t>
       </w:r>
     </w:p>
@@ -114,7 +114,7 @@
     <w:p>
       <w:pPr>
         <w:rPr>
-          <w:rFonts w:asciiTheme="minorEastAsia" w:hAnsiTheme="minorEastAsia" w:hint="eastAsia"/>
+          <w:rFonts w:asciiTheme="minorEastAsia" w:hAnsiTheme="minorEastAsia"/>
           <w:sz w:val="24"/>
           <w:szCs w:val="24"/>
         </w:rPr>
@@ -365,23 +365,7 @@
           <w:sz w:val="24"/>
           <w:szCs w:val="24"/>
         </w:rPr>
-        <w:t>（ “</w:t>
-      </w:r>
-      <w:r>
-        <w:rPr>
-          <w:rFonts w:asciiTheme="minorEastAsia" w:hAnsiTheme="minorEastAsia" w:hint="eastAsia"/>
-          <w:sz w:val="24"/>
-          <w:szCs w:val="24"/>
-        </w:rPr>
-        <w:t>开张率</w:t>
-      </w:r>
-      <w:r>
-        <w:rPr>
-          <w:rFonts w:asciiTheme="minorEastAsia" w:hAnsiTheme="minorEastAsia" w:hint="eastAsia"/>
-          <w:sz w:val="24"/>
-          <w:szCs w:val="24"/>
-        </w:rPr>
-        <w:t>”是</w:t>
+        <w:t>（ “开张率”是</w:t>
       </w:r>
       <w:r>
         <w:rPr>
@@ -458,210 +442,6 @@
             <wp:extent cx="5274310" cy="3928110"/>
             <wp:effectExtent l="0" t="0" r="2540" b="0"/>
             <wp:docPr id="1" name="图片 1"/>
-            <wp:cNvGraphicFramePr>
-              <a:graphicFrameLocks xmlns:a="http://schemas.openxmlformats.org/drawingml/2006/main" noChangeAspect="1"/>
-            </wp:cNvGraphicFramePr>
-            <a:graphic xmlns:a="http://schemas.openxmlformats.org/drawingml/2006/main">
-              <a:graphicData uri="http://schemas.openxmlformats.org/drawingml/2006/picture">
-                <pic:pic xmlns:pic="http://schemas.openxmlformats.org/drawingml/2006/picture">
-                  <pic:nvPicPr>
-                    <pic:cNvPr id="1" name=""/>
-                    <pic:cNvPicPr/>
-                  </pic:nvPicPr>
-                  <pic:blipFill>
-                    <a:blip r:embed="rId4"/>
-                    <a:stretch>
-                      <a:fillRect/>
-                    </a:stretch>
-                  </pic:blipFill>
-                  <pic:spPr>
-                    <a:xfrm>
-                      <a:off x="0" y="0"/>
-                      <a:ext cx="5274310" cy="3928110"/>
-                    </a:xfrm>
-                    <a:prstGeom prst="rect">
-                      <a:avLst/>
-                    </a:prstGeom>
-                  </pic:spPr>
-                </pic:pic>
-              </a:graphicData>
-            </a:graphic>
-          </wp:inline>
-        </w:drawing>
-      </w:r>
-    </w:p>
-    <w:p>
-      <w:pPr>
-        <w:rPr>
-          <w:rFonts w:asciiTheme="minorEastAsia" w:hAnsiTheme="minorEastAsia"/>
-          <w:sz w:val="24"/>
-          <w:szCs w:val="24"/>
-        </w:rPr>
-      </w:pPr>
-    </w:p>
-    <w:p>
-      <w:pPr>
-        <w:rPr>
-          <w:rFonts w:asciiTheme="minorEastAsia" w:hAnsiTheme="minorEastAsia" w:hint="eastAsia"/>
-          <w:sz w:val="24"/>
-          <w:szCs w:val="24"/>
-        </w:rPr>
-      </w:pPr>
-      <w:r>
-        <w:rPr>
-          <w:rFonts w:asciiTheme="minorEastAsia" w:hAnsiTheme="minorEastAsia"/>
-          <w:sz w:val="24"/>
-          <w:szCs w:val="24"/>
-        </w:rPr>
-        <w:tab/>
-      </w:r>
-      <w:r>
-        <w:rPr>
-          <w:rFonts w:asciiTheme="minorEastAsia" w:hAnsiTheme="minorEastAsia" w:hint="eastAsia"/>
-          <w:sz w:val="24"/>
-          <w:szCs w:val="24"/>
-        </w:rPr>
-        <w:t>观察</w:t>
-      </w:r>
-      <w:r>
-        <w:rPr>
-          <w:rFonts w:asciiTheme="minorEastAsia" w:hAnsiTheme="minorEastAsia"/>
-          <w:sz w:val="24"/>
-          <w:szCs w:val="24"/>
-        </w:rPr>
-        <w:t>上图可以</w:t>
-      </w:r>
-      <w:r>
-        <w:rPr>
-          <w:rFonts w:asciiTheme="minorEastAsia" w:hAnsiTheme="minorEastAsia" w:hint="eastAsia"/>
-          <w:sz w:val="24"/>
-          <w:szCs w:val="24"/>
-        </w:rPr>
-        <w:t>发现</w:t>
-      </w:r>
-      <w:r>
-        <w:rPr>
-          <w:rFonts w:asciiTheme="minorEastAsia" w:hAnsiTheme="minorEastAsia"/>
-          <w:sz w:val="24"/>
-          <w:szCs w:val="24"/>
-        </w:rPr>
-        <w:t>，在</w:t>
-      </w:r>
-      <w:r>
-        <w:rPr>
-          <w:rFonts w:asciiTheme="minorEastAsia" w:hAnsiTheme="minorEastAsia" w:hint="eastAsia"/>
-          <w:sz w:val="24"/>
-          <w:szCs w:val="24"/>
-        </w:rPr>
-        <w:t>第200</w:t>
-      </w:r>
-      <w:r>
-        <w:rPr>
-          <w:rFonts w:asciiTheme="minorEastAsia" w:hAnsiTheme="minorEastAsia"/>
-          <w:sz w:val="24"/>
-          <w:szCs w:val="24"/>
-        </w:rPr>
-        <w:t>~250</w:t>
-      </w:r>
-      <w:r>
-        <w:rPr>
-          <w:rFonts w:asciiTheme="minorEastAsia" w:hAnsiTheme="minorEastAsia" w:hint="eastAsia"/>
-          <w:sz w:val="24"/>
-          <w:szCs w:val="24"/>
-        </w:rPr>
-        <w:t>天</w:t>
-      </w:r>
-      <w:r>
-        <w:rPr>
-          <w:rFonts w:asciiTheme="minorEastAsia" w:hAnsiTheme="minorEastAsia"/>
-          <w:sz w:val="24"/>
-          <w:szCs w:val="24"/>
-        </w:rPr>
-        <w:t>之间，</w:t>
-      </w:r>
-      <w:r>
-        <w:rPr>
-          <w:rFonts w:asciiTheme="minorEastAsia" w:hAnsiTheme="minorEastAsia" w:hint="eastAsia"/>
-          <w:sz w:val="24"/>
-          <w:szCs w:val="24"/>
-        </w:rPr>
-        <w:t>开张率</w:t>
-      </w:r>
-      <w:r>
-        <w:rPr>
-          <w:rFonts w:asciiTheme="minorEastAsia" w:hAnsiTheme="minorEastAsia"/>
-          <w:sz w:val="24"/>
-          <w:szCs w:val="24"/>
-        </w:rPr>
-        <w:t>出现明显的下滑</w:t>
-      </w:r>
-      <w:r>
-        <w:rPr>
-          <w:rFonts w:asciiTheme="minorEastAsia" w:hAnsiTheme="minorEastAsia" w:hint="eastAsia"/>
-          <w:sz w:val="24"/>
-          <w:szCs w:val="24"/>
-        </w:rPr>
-        <w:t>，</w:t>
-      </w:r>
-      <w:r>
-        <w:rPr>
-          <w:rFonts w:asciiTheme="minorEastAsia" w:hAnsiTheme="minorEastAsia"/>
-          <w:sz w:val="24"/>
-          <w:szCs w:val="24"/>
-        </w:rPr>
-        <w:t>我将观察范围缩小。</w:t>
-      </w:r>
-    </w:p>
-    <w:p>
-      <w:pPr>
-        <w:rPr>
-          <w:rFonts w:asciiTheme="minorEastAsia" w:hAnsiTheme="minorEastAsia"/>
-          <w:sz w:val="24"/>
-          <w:szCs w:val="24"/>
-        </w:rPr>
-      </w:pPr>
-      <w:r>
-        <w:rPr>
-          <w:rFonts w:asciiTheme="minorEastAsia" w:hAnsiTheme="minorEastAsia" w:hint="eastAsia"/>
-          <w:sz w:val="24"/>
-          <w:szCs w:val="24"/>
-        </w:rPr>
-        <w:t>&gt;&gt;&gt; open_ratio(</w:t>
-      </w:r>
-      <w:r>
-        <w:rPr>
-          <w:rFonts w:asciiTheme="minorEastAsia" w:hAnsiTheme="minorEastAsia"/>
-          <w:sz w:val="24"/>
-          <w:szCs w:val="24"/>
-        </w:rPr>
-        <w:t>200,250</w:t>
-      </w:r>
-      <w:r>
-        <w:rPr>
-          <w:rFonts w:asciiTheme="minorEastAsia" w:hAnsiTheme="minorEastAsia" w:hint="eastAsia"/>
-          <w:sz w:val="24"/>
-          <w:szCs w:val="24"/>
-        </w:rPr>
-        <w:t>)</w:t>
-      </w:r>
-    </w:p>
-    <w:p>
-      <w:pPr>
-        <w:rPr>
-          <w:rFonts w:asciiTheme="minorEastAsia" w:hAnsiTheme="minorEastAsia"/>
-          <w:sz w:val="24"/>
-          <w:szCs w:val="24"/>
-        </w:rPr>
-      </w:pPr>
-      <w:r>
-        <w:rPr>
-          <w:noProof/>
-        </w:rPr>
-        <w:drawing>
-          <wp:inline distT="0" distB="0" distL="0" distR="0" wp14:anchorId="217C42E4" wp14:editId="4E708191">
-            <wp:extent cx="5274310" cy="2582545"/>
-            <wp:effectExtent l="0" t="0" r="2540" b="8255"/>
-            <wp:docPr id="2" name="图片 2"/>
             <wp:cNvGraphicFramePr>
               <a:graphicFrameLocks xmlns:a="http://schemas.openxmlformats.org/drawingml/2006/main" noChangeAspect="1"/>
             </wp:cNvGraphicFramePr>
@@ -681,7 +461,7 @@
                   <pic:spPr>
                     <a:xfrm>
                       <a:off x="0" y="0"/>
-                      <a:ext cx="5274310" cy="2582545"/>
+                      <a:ext cx="5274310" cy="3928110"/>
                     </a:xfrm>
                     <a:prstGeom prst="rect">
                       <a:avLst/>
@@ -702,13 +482,29 @@
           <w:szCs w:val="24"/>
         </w:rPr>
       </w:pPr>
-      <w:r>
-        <w:rPr>
-          <w:rFonts w:asciiTheme="minorEastAsia" w:hAnsiTheme="minorEastAsia" w:hint="eastAsia"/>
-          <w:sz w:val="24"/>
-          <w:szCs w:val="24"/>
-        </w:rPr>
-        <w:lastRenderedPageBreak/>
+    </w:p>
+    <w:p>
+      <w:pPr>
+        <w:rPr>
+          <w:rFonts w:asciiTheme="minorEastAsia" w:hAnsiTheme="minorEastAsia"/>
+          <w:sz w:val="24"/>
+          <w:szCs w:val="24"/>
+        </w:rPr>
+      </w:pPr>
+      <w:r>
+        <w:rPr>
+          <w:rFonts w:asciiTheme="minorEastAsia" w:hAnsiTheme="minorEastAsia"/>
+          <w:sz w:val="24"/>
+          <w:szCs w:val="24"/>
+        </w:rPr>
+        <w:tab/>
+      </w:r>
+      <w:r>
+        <w:rPr>
+          <w:rFonts w:asciiTheme="minorEastAsia" w:hAnsiTheme="minorEastAsia" w:hint="eastAsia"/>
+          <w:sz w:val="24"/>
+          <w:szCs w:val="24"/>
+        </w:rPr>
         <w:t>观察</w:t>
       </w:r>
       <w:r>
@@ -717,7 +513,7 @@
           <w:sz w:val="24"/>
           <w:szCs w:val="24"/>
         </w:rPr>
-        <w:t>范围缩小之后，</w:t>
+        <w:t>上图可以</w:t>
       </w:r>
       <w:r>
         <w:rPr>
@@ -733,55 +529,55 @@
           <w:sz w:val="24"/>
           <w:szCs w:val="24"/>
         </w:rPr>
-        <w:t>波谷是</w:t>
-      </w:r>
-      <w:r>
-        <w:rPr>
-          <w:rFonts w:asciiTheme="minorEastAsia" w:hAnsiTheme="minorEastAsia" w:hint="eastAsia"/>
-          <w:sz w:val="24"/>
-          <w:szCs w:val="24"/>
-        </w:rPr>
-        <w:t>2016</w:t>
-      </w:r>
-      <w:r>
-        <w:rPr>
-          <w:rFonts w:asciiTheme="minorEastAsia" w:hAnsiTheme="minorEastAsia"/>
-          <w:sz w:val="24"/>
-          <w:szCs w:val="24"/>
-        </w:rPr>
-        <w:t>-02-08</w:t>
-      </w:r>
-      <w:r>
-        <w:rPr>
-          <w:rFonts w:asciiTheme="minorEastAsia" w:hAnsiTheme="minorEastAsia" w:hint="eastAsia"/>
-          <w:sz w:val="24"/>
-          <w:szCs w:val="24"/>
-        </w:rPr>
-        <w:t>（</w:t>
-      </w:r>
-      <w:r>
-        <w:rPr>
-          <w:rFonts w:asciiTheme="minorEastAsia" w:hAnsiTheme="minorEastAsia"/>
-          <w:sz w:val="24"/>
-          <w:szCs w:val="24"/>
-        </w:rPr>
-        <w:t>春节</w:t>
-      </w:r>
-      <w:r>
-        <w:rPr>
-          <w:rFonts w:asciiTheme="minorEastAsia" w:hAnsiTheme="minorEastAsia" w:hint="eastAsia"/>
-          <w:sz w:val="24"/>
-          <w:szCs w:val="24"/>
-        </w:rPr>
-        <w:t>）。因此</w:t>
-      </w:r>
-      <w:r>
-        <w:rPr>
-          <w:rFonts w:asciiTheme="minorEastAsia" w:hAnsiTheme="minorEastAsia"/>
-          <w:sz w:val="24"/>
-          <w:szCs w:val="24"/>
-        </w:rPr>
-        <w:t>，在春节前后</w:t>
+        <w:t>，在</w:t>
+      </w:r>
+      <w:r>
+        <w:rPr>
+          <w:rFonts w:asciiTheme="minorEastAsia" w:hAnsiTheme="minorEastAsia" w:hint="eastAsia"/>
+          <w:sz w:val="24"/>
+          <w:szCs w:val="24"/>
+        </w:rPr>
+        <w:t>第200</w:t>
+      </w:r>
+      <w:r>
+        <w:rPr>
+          <w:rFonts w:asciiTheme="minorEastAsia" w:hAnsiTheme="minorEastAsia"/>
+          <w:sz w:val="24"/>
+          <w:szCs w:val="24"/>
+        </w:rPr>
+        <w:t>~250</w:t>
+      </w:r>
+      <w:r>
+        <w:rPr>
+          <w:rFonts w:asciiTheme="minorEastAsia" w:hAnsiTheme="minorEastAsia" w:hint="eastAsia"/>
+          <w:sz w:val="24"/>
+          <w:szCs w:val="24"/>
+        </w:rPr>
+        <w:t>天</w:t>
+      </w:r>
+      <w:r>
+        <w:rPr>
+          <w:rFonts w:asciiTheme="minorEastAsia" w:hAnsiTheme="minorEastAsia"/>
+          <w:sz w:val="24"/>
+          <w:szCs w:val="24"/>
+        </w:rPr>
+        <w:t>之间，</w:t>
+      </w:r>
+      <w:r>
+        <w:rPr>
+          <w:rFonts w:asciiTheme="minorEastAsia" w:hAnsiTheme="minorEastAsia" w:hint="eastAsia"/>
+          <w:sz w:val="24"/>
+          <w:szCs w:val="24"/>
+        </w:rPr>
+        <w:t>开张率</w:t>
+      </w:r>
+      <w:r>
+        <w:rPr>
+          <w:rFonts w:asciiTheme="minorEastAsia" w:hAnsiTheme="minorEastAsia"/>
+          <w:sz w:val="24"/>
+          <w:szCs w:val="24"/>
+        </w:rPr>
+        <w:t>出现明显的下滑</w:t>
       </w:r>
       <w:r>
         <w:rPr>
@@ -797,226 +593,40 @@
           <w:sz w:val="24"/>
           <w:szCs w:val="24"/>
         </w:rPr>
-        <w:t>一部分商家</w:t>
-      </w:r>
-      <w:r>
-        <w:rPr>
-          <w:rFonts w:asciiTheme="minorEastAsia" w:hAnsiTheme="minorEastAsia" w:hint="eastAsia"/>
-          <w:sz w:val="24"/>
-          <w:szCs w:val="24"/>
-        </w:rPr>
-        <w:t>选择</w:t>
-      </w:r>
-      <w:r>
-        <w:rPr>
-          <w:rFonts w:asciiTheme="minorEastAsia" w:hAnsiTheme="minorEastAsia"/>
-          <w:sz w:val="24"/>
-          <w:szCs w:val="24"/>
-        </w:rPr>
-        <w:t>关门或者客流量为</w:t>
-      </w:r>
-      <w:r>
-        <w:rPr>
-          <w:rFonts w:asciiTheme="minorEastAsia" w:hAnsiTheme="minorEastAsia" w:hint="eastAsia"/>
-          <w:sz w:val="24"/>
-          <w:szCs w:val="24"/>
-        </w:rPr>
-        <w:t>0。（为了</w:t>
-      </w:r>
-      <w:r>
-        <w:rPr>
-          <w:rFonts w:asciiTheme="minorEastAsia" w:hAnsiTheme="minorEastAsia"/>
-          <w:sz w:val="24"/>
-          <w:szCs w:val="24"/>
-        </w:rPr>
-        <w:t>显示</w:t>
-      </w:r>
-      <w:r>
-        <w:rPr>
-          <w:rFonts w:asciiTheme="minorEastAsia" w:hAnsiTheme="minorEastAsia" w:hint="eastAsia"/>
-          <w:sz w:val="24"/>
-          <w:szCs w:val="24"/>
-        </w:rPr>
-        <w:t>清晰</w:t>
-      </w:r>
-      <w:r>
-        <w:rPr>
-          <w:rFonts w:asciiTheme="minorEastAsia" w:hAnsiTheme="minorEastAsia"/>
-          <w:sz w:val="24"/>
-          <w:szCs w:val="24"/>
-        </w:rPr>
-        <w:t>，只有当查找范围</w:t>
-      </w:r>
-      <w:r>
-        <w:rPr>
-          <w:rFonts w:asciiTheme="minorEastAsia" w:hAnsiTheme="minorEastAsia" w:hint="eastAsia"/>
-          <w:sz w:val="24"/>
-          <w:szCs w:val="24"/>
-        </w:rPr>
-        <w:t>小于100天</w:t>
-      </w:r>
-      <w:r>
-        <w:rPr>
-          <w:rFonts w:asciiTheme="minorEastAsia" w:hAnsiTheme="minorEastAsia"/>
-          <w:sz w:val="24"/>
-          <w:szCs w:val="24"/>
-        </w:rPr>
-        <w:t>，既</w:t>
-      </w:r>
-      <w:r>
-        <w:rPr>
-          <w:rFonts w:asciiTheme="minorEastAsia" w:hAnsiTheme="minorEastAsia" w:hint="eastAsia"/>
-          <w:sz w:val="24"/>
-          <w:szCs w:val="24"/>
-        </w:rPr>
-        <w:t xml:space="preserve"> </w:t>
-      </w:r>
-      <w:r>
-        <w:rPr>
-          <w:rFonts w:asciiTheme="minorEastAsia" w:hAnsiTheme="minorEastAsia"/>
-          <w:sz w:val="24"/>
-          <w:szCs w:val="24"/>
-        </w:rPr>
-        <w:t>250-200</w:t>
-      </w:r>
-      <w:r>
-        <w:rPr>
-          <w:rFonts w:asciiTheme="minorEastAsia" w:hAnsiTheme="minorEastAsia" w:hint="eastAsia"/>
-          <w:sz w:val="24"/>
-          <w:szCs w:val="24"/>
-        </w:rPr>
-        <w:t>&lt;100 的</w:t>
-      </w:r>
-      <w:r>
-        <w:rPr>
-          <w:rFonts w:asciiTheme="minorEastAsia" w:hAnsiTheme="minorEastAsia"/>
-          <w:sz w:val="24"/>
-          <w:szCs w:val="24"/>
-        </w:rPr>
-        <w:t>时候，</w:t>
-      </w:r>
-      <w:r>
-        <w:rPr>
-          <w:rFonts w:asciiTheme="minorEastAsia" w:hAnsiTheme="minorEastAsia" w:hint="eastAsia"/>
-          <w:sz w:val="24"/>
-          <w:szCs w:val="24"/>
-        </w:rPr>
-        <w:t>横坐标</w:t>
-      </w:r>
-      <w:r>
-        <w:rPr>
-          <w:rFonts w:asciiTheme="minorEastAsia" w:hAnsiTheme="minorEastAsia"/>
-          <w:sz w:val="24"/>
-          <w:szCs w:val="24"/>
-        </w:rPr>
-        <w:t>才会</w:t>
-      </w:r>
-      <w:r>
-        <w:rPr>
-          <w:rFonts w:asciiTheme="minorEastAsia" w:hAnsiTheme="minorEastAsia" w:hint="eastAsia"/>
-          <w:sz w:val="24"/>
-          <w:szCs w:val="24"/>
-        </w:rPr>
-        <w:t>显示</w:t>
-      </w:r>
-      <w:r>
-        <w:rPr>
-          <w:rFonts w:asciiTheme="minorEastAsia" w:hAnsiTheme="minorEastAsia"/>
-          <w:sz w:val="24"/>
-          <w:szCs w:val="24"/>
-        </w:rPr>
-        <w:t>日期。</w:t>
-      </w:r>
-      <w:r>
-        <w:rPr>
-          <w:rFonts w:asciiTheme="minorEastAsia" w:hAnsiTheme="minorEastAsia" w:hint="eastAsia"/>
-          <w:sz w:val="24"/>
-          <w:szCs w:val="24"/>
-        </w:rPr>
-        <w:t>）</w:t>
-      </w:r>
-    </w:p>
-    <w:p>
-      <w:pPr>
-        <w:rPr>
-          <w:rFonts w:asciiTheme="minorEastAsia" w:hAnsiTheme="minorEastAsia"/>
-          <w:sz w:val="24"/>
-          <w:szCs w:val="24"/>
-        </w:rPr>
-      </w:pPr>
-    </w:p>
-    <w:p>
-      <w:pPr>
-        <w:rPr>
-          <w:rFonts w:asciiTheme="minorEastAsia" w:hAnsiTheme="minorEastAsia"/>
-          <w:sz w:val="24"/>
-          <w:szCs w:val="24"/>
-        </w:rPr>
-      </w:pPr>
-      <w:r>
-        <w:rPr>
-          <w:rFonts w:asciiTheme="minorEastAsia" w:hAnsiTheme="minorEastAsia"/>
-          <w:sz w:val="24"/>
-          <w:szCs w:val="24"/>
-        </w:rPr>
-        <w:tab/>
-      </w:r>
-      <w:r>
-        <w:rPr>
-          <w:rFonts w:asciiTheme="minorEastAsia" w:hAnsiTheme="minorEastAsia" w:hint="eastAsia"/>
-          <w:sz w:val="24"/>
-          <w:szCs w:val="24"/>
-        </w:rPr>
-        <w:t>在</w:t>
-      </w:r>
-      <w:r>
-        <w:rPr>
-          <w:rFonts w:asciiTheme="minorEastAsia" w:hAnsiTheme="minorEastAsia" w:hint="eastAsia"/>
-          <w:sz w:val="24"/>
-          <w:szCs w:val="24"/>
-        </w:rPr>
-        <w:t>第420天到</w:t>
-      </w:r>
-      <w:r>
-        <w:rPr>
-          <w:rFonts w:asciiTheme="minorEastAsia" w:hAnsiTheme="minorEastAsia"/>
-          <w:sz w:val="24"/>
-          <w:szCs w:val="24"/>
-        </w:rPr>
-        <w:t>最尾，开张率几乎稳定在峰值。放大观察</w:t>
-      </w:r>
-      <w:r>
-        <w:rPr>
-          <w:rFonts w:asciiTheme="minorEastAsia" w:hAnsiTheme="minorEastAsia" w:hint="eastAsia"/>
-          <w:sz w:val="24"/>
-          <w:szCs w:val="24"/>
-        </w:rPr>
-        <w:t>：</w:t>
-      </w:r>
-    </w:p>
-    <w:p>
-      <w:pPr>
-        <w:rPr>
-          <w:rFonts w:asciiTheme="minorEastAsia" w:hAnsiTheme="minorEastAsia" w:hint="eastAsia"/>
-          <w:sz w:val="24"/>
-          <w:szCs w:val="24"/>
-        </w:rPr>
-      </w:pPr>
-      <w:r>
-        <w:rPr>
-          <w:rFonts w:asciiTheme="minorEastAsia" w:hAnsiTheme="minorEastAsia" w:hint="eastAsia"/>
-          <w:sz w:val="24"/>
-          <w:szCs w:val="24"/>
-        </w:rPr>
-        <w:t xml:space="preserve">&gt;&gt;&gt; </w:t>
-      </w:r>
-      <w:r>
-        <w:rPr>
-          <w:rFonts w:asciiTheme="minorEastAsia" w:hAnsiTheme="minorEastAsia"/>
-          <w:sz w:val="24"/>
-          <w:szCs w:val="24"/>
-        </w:rPr>
-        <w:t>open_ratio(420)</w:t>
+        <w:t>我将观察范围缩小。</w:t>
+      </w:r>
+    </w:p>
+    <w:p>
+      <w:pPr>
+        <w:rPr>
+          <w:rFonts w:asciiTheme="minorEastAsia" w:hAnsiTheme="minorEastAsia"/>
+          <w:sz w:val="24"/>
+          <w:szCs w:val="24"/>
+        </w:rPr>
+      </w:pPr>
+      <w:r>
+        <w:rPr>
+          <w:rFonts w:asciiTheme="minorEastAsia" w:hAnsiTheme="minorEastAsia" w:hint="eastAsia"/>
+          <w:sz w:val="24"/>
+          <w:szCs w:val="24"/>
+        </w:rPr>
+        <w:t>&gt;&gt;&gt; open_ratio(</w:t>
+      </w:r>
+      <w:r>
+        <w:rPr>
+          <w:rFonts w:asciiTheme="minorEastAsia" w:hAnsiTheme="minorEastAsia"/>
+          <w:sz w:val="24"/>
+          <w:szCs w:val="24"/>
+        </w:rPr>
+        <w:t>200,250</w:t>
+      </w:r>
+      <w:r>
+        <w:rPr>
+          <w:rFonts w:asciiTheme="minorEastAsia" w:hAnsiTheme="minorEastAsia" w:hint="eastAsia"/>
+          <w:sz w:val="24"/>
+          <w:szCs w:val="24"/>
+        </w:rPr>
+        <w:t>)</w:t>
       </w:r>
     </w:p>
     <w:p>
@@ -1032,10 +642,10 @@
           <w:noProof/>
         </w:rPr>
         <w:drawing>
-          <wp:inline distT="0" distB="0" distL="0" distR="0" wp14:anchorId="352011AD" wp14:editId="70CD5CC3">
-            <wp:extent cx="5916223" cy="3006547"/>
-            <wp:effectExtent l="0" t="0" r="8890" b="3810"/>
-            <wp:docPr id="3" name="图片 3"/>
+          <wp:inline distT="0" distB="0" distL="0" distR="0" wp14:anchorId="217C42E4" wp14:editId="4E708191">
+            <wp:extent cx="5274310" cy="2582545"/>
+            <wp:effectExtent l="0" t="0" r="2540" b="8255"/>
+            <wp:docPr id="2" name="图片 2"/>
             <wp:cNvGraphicFramePr>
               <a:graphicFrameLocks xmlns:a="http://schemas.openxmlformats.org/drawingml/2006/main" noChangeAspect="1"/>
             </wp:cNvGraphicFramePr>
@@ -1055,6 +665,380 @@
                   <pic:spPr>
                     <a:xfrm>
                       <a:off x="0" y="0"/>
+                      <a:ext cx="5274310" cy="2582545"/>
+                    </a:xfrm>
+                    <a:prstGeom prst="rect">
+                      <a:avLst/>
+                    </a:prstGeom>
+                  </pic:spPr>
+                </pic:pic>
+              </a:graphicData>
+            </a:graphic>
+          </wp:inline>
+        </w:drawing>
+      </w:r>
+    </w:p>
+    <w:p>
+      <w:pPr>
+        <w:rPr>
+          <w:rFonts w:asciiTheme="minorEastAsia" w:hAnsiTheme="minorEastAsia"/>
+          <w:sz w:val="24"/>
+          <w:szCs w:val="24"/>
+        </w:rPr>
+      </w:pPr>
+      <w:r>
+        <w:rPr>
+          <w:rFonts w:asciiTheme="minorEastAsia" w:hAnsiTheme="minorEastAsia" w:hint="eastAsia"/>
+          <w:sz w:val="24"/>
+          <w:szCs w:val="24"/>
+        </w:rPr>
+        <w:lastRenderedPageBreak/>
+        <w:t>观察</w:t>
+      </w:r>
+      <w:r>
+        <w:rPr>
+          <w:rFonts w:asciiTheme="minorEastAsia" w:hAnsiTheme="minorEastAsia"/>
+          <w:sz w:val="24"/>
+          <w:szCs w:val="24"/>
+        </w:rPr>
+        <w:t>范围缩小之后，</w:t>
+      </w:r>
+      <w:r>
+        <w:rPr>
+          <w:rFonts w:asciiTheme="minorEastAsia" w:hAnsiTheme="minorEastAsia" w:hint="eastAsia"/>
+          <w:sz w:val="24"/>
+          <w:szCs w:val="24"/>
+        </w:rPr>
+        <w:t>发现</w:t>
+      </w:r>
+      <w:r>
+        <w:rPr>
+          <w:rFonts w:asciiTheme="minorEastAsia" w:hAnsiTheme="minorEastAsia"/>
+          <w:sz w:val="24"/>
+          <w:szCs w:val="24"/>
+        </w:rPr>
+        <w:t>波谷是</w:t>
+      </w:r>
+      <w:r>
+        <w:rPr>
+          <w:rFonts w:asciiTheme="minorEastAsia" w:hAnsiTheme="minorEastAsia" w:hint="eastAsia"/>
+          <w:sz w:val="24"/>
+          <w:szCs w:val="24"/>
+        </w:rPr>
+        <w:t>2016</w:t>
+      </w:r>
+      <w:r>
+        <w:rPr>
+          <w:rFonts w:asciiTheme="minorEastAsia" w:hAnsiTheme="minorEastAsia"/>
+          <w:sz w:val="24"/>
+          <w:szCs w:val="24"/>
+        </w:rPr>
+        <w:t>-02-08</w:t>
+      </w:r>
+      <w:r>
+        <w:rPr>
+          <w:rFonts w:asciiTheme="minorEastAsia" w:hAnsiTheme="minorEastAsia" w:hint="eastAsia"/>
+          <w:sz w:val="24"/>
+          <w:szCs w:val="24"/>
+        </w:rPr>
+        <w:t>（</w:t>
+      </w:r>
+      <w:r>
+        <w:rPr>
+          <w:rFonts w:asciiTheme="minorEastAsia" w:hAnsiTheme="minorEastAsia"/>
+          <w:sz w:val="24"/>
+          <w:szCs w:val="24"/>
+        </w:rPr>
+        <w:t>春节</w:t>
+      </w:r>
+      <w:r>
+        <w:rPr>
+          <w:rFonts w:asciiTheme="minorEastAsia" w:hAnsiTheme="minorEastAsia" w:hint="eastAsia"/>
+          <w:sz w:val="24"/>
+          <w:szCs w:val="24"/>
+        </w:rPr>
+        <w:t>）。因此</w:t>
+      </w:r>
+      <w:r>
+        <w:rPr>
+          <w:rFonts w:asciiTheme="minorEastAsia" w:hAnsiTheme="minorEastAsia"/>
+          <w:sz w:val="24"/>
+          <w:szCs w:val="24"/>
+        </w:rPr>
+        <w:t>，在春节前后</w:t>
+      </w:r>
+      <w:r>
+        <w:rPr>
+          <w:rFonts w:asciiTheme="minorEastAsia" w:hAnsiTheme="minorEastAsia" w:hint="eastAsia"/>
+          <w:sz w:val="24"/>
+          <w:szCs w:val="24"/>
+        </w:rPr>
+        <w:t>，</w:t>
+      </w:r>
+      <w:r>
+        <w:rPr>
+          <w:rFonts w:asciiTheme="minorEastAsia" w:hAnsiTheme="minorEastAsia"/>
+          <w:sz w:val="24"/>
+          <w:szCs w:val="24"/>
+        </w:rPr>
+        <w:t>一部分商家</w:t>
+      </w:r>
+      <w:r>
+        <w:rPr>
+          <w:rFonts w:asciiTheme="minorEastAsia" w:hAnsiTheme="minorEastAsia" w:hint="eastAsia"/>
+          <w:sz w:val="24"/>
+          <w:szCs w:val="24"/>
+        </w:rPr>
+        <w:t>选择</w:t>
+      </w:r>
+      <w:r>
+        <w:rPr>
+          <w:rFonts w:asciiTheme="minorEastAsia" w:hAnsiTheme="minorEastAsia"/>
+          <w:sz w:val="24"/>
+          <w:szCs w:val="24"/>
+        </w:rPr>
+        <w:t>关门或者客流量为</w:t>
+      </w:r>
+      <w:r>
+        <w:rPr>
+          <w:rFonts w:asciiTheme="minorEastAsia" w:hAnsiTheme="minorEastAsia" w:hint="eastAsia"/>
+          <w:sz w:val="24"/>
+          <w:szCs w:val="24"/>
+        </w:rPr>
+        <w:t>0。（为了</w:t>
+      </w:r>
+      <w:r>
+        <w:rPr>
+          <w:rFonts w:asciiTheme="minorEastAsia" w:hAnsiTheme="minorEastAsia"/>
+          <w:sz w:val="24"/>
+          <w:szCs w:val="24"/>
+        </w:rPr>
+        <w:t>显示</w:t>
+      </w:r>
+      <w:r>
+        <w:rPr>
+          <w:rFonts w:asciiTheme="minorEastAsia" w:hAnsiTheme="minorEastAsia" w:hint="eastAsia"/>
+          <w:sz w:val="24"/>
+          <w:szCs w:val="24"/>
+        </w:rPr>
+        <w:t>清晰</w:t>
+      </w:r>
+      <w:r>
+        <w:rPr>
+          <w:rFonts w:asciiTheme="minorEastAsia" w:hAnsiTheme="minorEastAsia"/>
+          <w:sz w:val="24"/>
+          <w:szCs w:val="24"/>
+        </w:rPr>
+        <w:t>，只有当查找范围</w:t>
+      </w:r>
+      <w:r>
+        <w:rPr>
+          <w:rFonts w:asciiTheme="minorEastAsia" w:hAnsiTheme="minorEastAsia" w:hint="eastAsia"/>
+          <w:sz w:val="24"/>
+          <w:szCs w:val="24"/>
+        </w:rPr>
+        <w:t>小于100天</w:t>
+      </w:r>
+      <w:r>
+        <w:rPr>
+          <w:rFonts w:asciiTheme="minorEastAsia" w:hAnsiTheme="minorEastAsia"/>
+          <w:sz w:val="24"/>
+          <w:szCs w:val="24"/>
+        </w:rPr>
+        <w:t>，既</w:t>
+      </w:r>
+      <w:r>
+        <w:rPr>
+          <w:rFonts w:asciiTheme="minorEastAsia" w:hAnsiTheme="minorEastAsia" w:hint="eastAsia"/>
+          <w:sz w:val="24"/>
+          <w:szCs w:val="24"/>
+        </w:rPr>
+        <w:t xml:space="preserve"> </w:t>
+      </w:r>
+      <w:r>
+        <w:rPr>
+          <w:rFonts w:asciiTheme="minorEastAsia" w:hAnsiTheme="minorEastAsia"/>
+          <w:sz w:val="24"/>
+          <w:szCs w:val="24"/>
+        </w:rPr>
+        <w:t>250-200</w:t>
+      </w:r>
+      <w:r>
+        <w:rPr>
+          <w:rFonts w:asciiTheme="minorEastAsia" w:hAnsiTheme="minorEastAsia" w:hint="eastAsia"/>
+          <w:sz w:val="24"/>
+          <w:szCs w:val="24"/>
+        </w:rPr>
+        <w:t>&lt;100 的</w:t>
+      </w:r>
+      <w:r>
+        <w:rPr>
+          <w:rFonts w:asciiTheme="minorEastAsia" w:hAnsiTheme="minorEastAsia"/>
+          <w:sz w:val="24"/>
+          <w:szCs w:val="24"/>
+        </w:rPr>
+        <w:t>时候，</w:t>
+      </w:r>
+      <w:r>
+        <w:rPr>
+          <w:rFonts w:asciiTheme="minorEastAsia" w:hAnsiTheme="minorEastAsia" w:hint="eastAsia"/>
+          <w:sz w:val="24"/>
+          <w:szCs w:val="24"/>
+        </w:rPr>
+        <w:t>横坐标</w:t>
+      </w:r>
+      <w:r>
+        <w:rPr>
+          <w:rFonts w:asciiTheme="minorEastAsia" w:hAnsiTheme="minorEastAsia"/>
+          <w:sz w:val="24"/>
+          <w:szCs w:val="24"/>
+        </w:rPr>
+        <w:t>才会</w:t>
+      </w:r>
+      <w:r>
+        <w:rPr>
+          <w:rFonts w:asciiTheme="minorEastAsia" w:hAnsiTheme="minorEastAsia" w:hint="eastAsia"/>
+          <w:sz w:val="24"/>
+          <w:szCs w:val="24"/>
+        </w:rPr>
+        <w:t>显示</w:t>
+      </w:r>
+      <w:r>
+        <w:rPr>
+          <w:rFonts w:asciiTheme="minorEastAsia" w:hAnsiTheme="minorEastAsia"/>
+          <w:sz w:val="24"/>
+          <w:szCs w:val="24"/>
+        </w:rPr>
+        <w:t>日期。</w:t>
+      </w:r>
+      <w:r>
+        <w:rPr>
+          <w:rFonts w:asciiTheme="minorEastAsia" w:hAnsiTheme="minorEastAsia" w:hint="eastAsia"/>
+          <w:sz w:val="24"/>
+          <w:szCs w:val="24"/>
+        </w:rPr>
+        <w:t>）</w:t>
+      </w:r>
+    </w:p>
+    <w:p>
+      <w:pPr>
+        <w:rPr>
+          <w:rFonts w:asciiTheme="minorEastAsia" w:hAnsiTheme="minorEastAsia"/>
+          <w:sz w:val="24"/>
+          <w:szCs w:val="24"/>
+        </w:rPr>
+      </w:pPr>
+    </w:p>
+    <w:p>
+      <w:pPr>
+        <w:rPr>
+          <w:rFonts w:asciiTheme="minorEastAsia" w:hAnsiTheme="minorEastAsia"/>
+          <w:sz w:val="24"/>
+          <w:szCs w:val="24"/>
+        </w:rPr>
+      </w:pPr>
+      <w:r>
+        <w:rPr>
+          <w:rFonts w:asciiTheme="minorEastAsia" w:hAnsiTheme="minorEastAsia"/>
+          <w:sz w:val="24"/>
+          <w:szCs w:val="24"/>
+        </w:rPr>
+        <w:tab/>
+      </w:r>
+      <w:r>
+        <w:rPr>
+          <w:rFonts w:asciiTheme="minorEastAsia" w:hAnsiTheme="minorEastAsia" w:hint="eastAsia"/>
+          <w:sz w:val="24"/>
+          <w:szCs w:val="24"/>
+        </w:rPr>
+        <w:t>在</w:t>
+      </w:r>
+      <w:r>
+        <w:rPr>
+          <w:rFonts w:asciiTheme="minorEastAsia" w:hAnsiTheme="minorEastAsia" w:hint="eastAsia"/>
+          <w:sz w:val="24"/>
+          <w:szCs w:val="24"/>
+        </w:rPr>
+        <w:t>第420天到</w:t>
+      </w:r>
+      <w:r>
+        <w:rPr>
+          <w:rFonts w:asciiTheme="minorEastAsia" w:hAnsiTheme="minorEastAsia"/>
+          <w:sz w:val="24"/>
+          <w:szCs w:val="24"/>
+        </w:rPr>
+        <w:t>最尾，开张率几乎稳定在峰值。放大观察</w:t>
+      </w:r>
+      <w:r>
+        <w:rPr>
+          <w:rFonts w:asciiTheme="minorEastAsia" w:hAnsiTheme="minorEastAsia" w:hint="eastAsia"/>
+          <w:sz w:val="24"/>
+          <w:szCs w:val="24"/>
+        </w:rPr>
+        <w:t>：</w:t>
+      </w:r>
+    </w:p>
+    <w:p>
+      <w:pPr>
+        <w:rPr>
+          <w:rFonts w:asciiTheme="minorEastAsia" w:hAnsiTheme="minorEastAsia"/>
+          <w:sz w:val="24"/>
+          <w:szCs w:val="24"/>
+        </w:rPr>
+      </w:pPr>
+      <w:r>
+        <w:rPr>
+          <w:rFonts w:asciiTheme="minorEastAsia" w:hAnsiTheme="minorEastAsia" w:hint="eastAsia"/>
+          <w:sz w:val="24"/>
+          <w:szCs w:val="24"/>
+        </w:rPr>
+        <w:t xml:space="preserve">&gt;&gt;&gt; </w:t>
+      </w:r>
+      <w:r>
+        <w:rPr>
+          <w:rFonts w:asciiTheme="minorEastAsia" w:hAnsiTheme="minorEastAsia"/>
+          <w:sz w:val="24"/>
+          <w:szCs w:val="24"/>
+        </w:rPr>
+        <w:t>open_ratio(420)</w:t>
+      </w:r>
+    </w:p>
+    <w:p>
+      <w:pPr>
+        <w:rPr>
+          <w:rFonts w:asciiTheme="minorEastAsia" w:hAnsiTheme="minorEastAsia"/>
+          <w:sz w:val="24"/>
+          <w:szCs w:val="24"/>
+        </w:rPr>
+      </w:pPr>
+      <w:r>
+        <w:rPr>
+          <w:noProof/>
+        </w:rPr>
+        <w:drawing>
+          <wp:inline distT="0" distB="0" distL="0" distR="0" wp14:anchorId="352011AD" wp14:editId="70CD5CC3">
+            <wp:extent cx="5916223" cy="3006547"/>
+            <wp:effectExtent l="0" t="0" r="8890" b="3810"/>
+            <wp:docPr id="3" name="图片 3"/>
+            <wp:cNvGraphicFramePr>
+              <a:graphicFrameLocks xmlns:a="http://schemas.openxmlformats.org/drawingml/2006/main" noChangeAspect="1"/>
+            </wp:cNvGraphicFramePr>
+            <a:graphic xmlns:a="http://schemas.openxmlformats.org/drawingml/2006/main">
+              <a:graphicData uri="http://schemas.openxmlformats.org/drawingml/2006/picture">
+                <pic:pic xmlns:pic="http://schemas.openxmlformats.org/drawingml/2006/picture">
+                  <pic:nvPicPr>
+                    <pic:cNvPr id="1" name=""/>
+                    <pic:cNvPicPr/>
+                  </pic:nvPicPr>
+                  <pic:blipFill>
+                    <a:blip r:embed="rId7"/>
+                    <a:stretch>
+                      <a:fillRect/>
+                    </a:stretch>
+                  </pic:blipFill>
+                  <pic:spPr>
+                    <a:xfrm>
+                      <a:off x="0" y="0"/>
                       <a:ext cx="5918055" cy="3007478"/>
                     </a:xfrm>
                     <a:prstGeom prst="rect">
@@ -1260,7 +1244,7 @@
     <w:p>
       <w:pPr>
         <w:rPr>
-          <w:rFonts w:asciiTheme="minorEastAsia" w:hAnsiTheme="minorEastAsia"/>
+          <w:rFonts w:asciiTheme="minorEastAsia" w:hAnsiTheme="minorEastAsia" w:hint="eastAsia"/>
           <w:sz w:val="24"/>
           <w:szCs w:val="24"/>
         </w:rPr>
@@ -1377,20 +1361,1876 @@
         </w:rPr>
         <w:t>0.</w:t>
       </w:r>
-    </w:p>
-    <w:p>
-      <w:pPr>
-        <w:rPr>
-          <w:rFonts w:asciiTheme="minorEastAsia" w:hAnsiTheme="minorEastAsia"/>
-          <w:sz w:val="24"/>
-          <w:szCs w:val="24"/>
-        </w:rPr>
-      </w:pPr>
-    </w:p>
-    <w:p>
-      <w:pPr>
-        <w:rPr>
-          <w:rFonts w:asciiTheme="minorEastAsia" w:hAnsiTheme="minorEastAsia" w:hint="eastAsia"/>
+      <w:r>
+        <w:rPr>
+          <w:rFonts w:asciiTheme="minorEastAsia" w:hAnsiTheme="minorEastAsia" w:hint="eastAsia"/>
+          <w:sz w:val="24"/>
+          <w:szCs w:val="24"/>
+        </w:rPr>
+        <w:t>这部分</w:t>
+      </w:r>
+      <w:r>
+        <w:rPr>
+          <w:rFonts w:asciiTheme="minorEastAsia" w:hAnsiTheme="minorEastAsia"/>
+          <w:sz w:val="24"/>
+          <w:szCs w:val="24"/>
+        </w:rPr>
+        <w:t>数据适合用来构建训练模型。</w:t>
+      </w:r>
+    </w:p>
+    <w:p>
+      <w:pPr>
+        <w:rPr>
+          <w:rFonts w:asciiTheme="minorEastAsia" w:hAnsiTheme="minorEastAsia"/>
+          <w:sz w:val="24"/>
+          <w:szCs w:val="24"/>
+        </w:rPr>
+      </w:pPr>
+    </w:p>
+    <w:p>
+      <w:pPr>
+        <w:rPr>
+          <w:rFonts w:asciiTheme="minorEastAsia" w:hAnsiTheme="minorEastAsia"/>
+          <w:sz w:val="24"/>
+          <w:szCs w:val="24"/>
+        </w:rPr>
+      </w:pPr>
+      <w:r>
+        <w:rPr>
+          <w:rFonts w:asciiTheme="minorEastAsia" w:hAnsiTheme="minorEastAsia"/>
+          <w:sz w:val="24"/>
+          <w:szCs w:val="24"/>
+        </w:rPr>
+        <w:tab/>
+      </w:r>
+      <w:r>
+        <w:rPr>
+          <w:rFonts w:asciiTheme="minorEastAsia" w:hAnsiTheme="minorEastAsia" w:hint="eastAsia"/>
+          <w:sz w:val="24"/>
+          <w:szCs w:val="24"/>
+        </w:rPr>
+        <w:t>进一步</w:t>
+      </w:r>
+      <w:r>
+        <w:rPr>
+          <w:rFonts w:asciiTheme="minorEastAsia" w:hAnsiTheme="minorEastAsia"/>
+          <w:sz w:val="24"/>
+          <w:szCs w:val="24"/>
+        </w:rPr>
+        <w:t>分析</w:t>
+      </w:r>
+      <w:r>
+        <w:rPr>
+          <w:rFonts w:asciiTheme="minorEastAsia" w:hAnsiTheme="minorEastAsia" w:hint="eastAsia"/>
+          <w:sz w:val="24"/>
+          <w:szCs w:val="24"/>
+        </w:rPr>
+        <w:t>2016</w:t>
+      </w:r>
+      <w:r>
+        <w:rPr>
+          <w:rFonts w:asciiTheme="minorEastAsia" w:hAnsiTheme="minorEastAsia"/>
+          <w:sz w:val="24"/>
+          <w:szCs w:val="24"/>
+        </w:rPr>
+        <w:t>-10-08 ~ 2016-10-31</w:t>
+      </w:r>
+      <w:r>
+        <w:rPr>
+          <w:rFonts w:asciiTheme="minorEastAsia" w:hAnsiTheme="minorEastAsia" w:hint="eastAsia"/>
+          <w:sz w:val="24"/>
+          <w:szCs w:val="24"/>
+        </w:rPr>
+        <w:t>之间</w:t>
+      </w:r>
+      <w:r>
+        <w:rPr>
+          <w:rFonts w:asciiTheme="minorEastAsia" w:hAnsiTheme="minorEastAsia"/>
+          <w:sz w:val="24"/>
+          <w:szCs w:val="24"/>
+        </w:rPr>
+        <w:t>各个商家的</w:t>
+      </w:r>
+      <w:r>
+        <w:rPr>
+          <w:rFonts w:asciiTheme="minorEastAsia" w:hAnsiTheme="minorEastAsia" w:hint="eastAsia"/>
+          <w:sz w:val="24"/>
+          <w:szCs w:val="24"/>
+        </w:rPr>
+        <w:t>开张</w:t>
+      </w:r>
+      <w:r>
+        <w:rPr>
+          <w:rFonts w:asciiTheme="minorEastAsia" w:hAnsiTheme="minorEastAsia"/>
+          <w:sz w:val="24"/>
+          <w:szCs w:val="24"/>
+        </w:rPr>
+        <w:t>情况。</w:t>
+      </w:r>
+    </w:p>
+    <w:p>
+      <w:pPr>
+        <w:rPr>
+          <w:rFonts w:asciiTheme="minorEastAsia" w:hAnsiTheme="minorEastAsia"/>
+          <w:sz w:val="24"/>
+          <w:szCs w:val="24"/>
+        </w:rPr>
+      </w:pPr>
+      <w:r>
+        <w:rPr>
+          <w:rFonts w:asciiTheme="minorEastAsia" w:hAnsiTheme="minorEastAsia" w:hint="eastAsia"/>
+          <w:sz w:val="24"/>
+          <w:szCs w:val="24"/>
+        </w:rPr>
+        <w:t xml:space="preserve">&gt;&gt;&gt; </w:t>
+      </w:r>
+      <w:r>
+        <w:rPr>
+          <w:rFonts w:asciiTheme="minorEastAsia" w:hAnsiTheme="minorEastAsia"/>
+          <w:sz w:val="24"/>
+          <w:szCs w:val="24"/>
+        </w:rPr>
+        <w:t>every_shop_open_ratio(0.5,465)</w:t>
+      </w:r>
+    </w:p>
+    <w:p>
+      <w:pPr>
+        <w:rPr>
+          <w:rFonts w:asciiTheme="minorEastAsia" w:hAnsiTheme="minorEastAsia"/>
+          <w:sz w:val="24"/>
+          <w:szCs w:val="24"/>
+        </w:rPr>
+      </w:pPr>
+      <w:r>
+        <w:rPr>
+          <w:rFonts w:asciiTheme="minorEastAsia" w:hAnsiTheme="minorEastAsia"/>
+          <w:sz w:val="24"/>
+          <w:szCs w:val="24"/>
+        </w:rPr>
+        <w:t xml:space="preserve"># </w:t>
+      </w:r>
+      <w:r>
+        <w:rPr>
+          <w:rFonts w:asciiTheme="minorEastAsia" w:hAnsiTheme="minorEastAsia" w:hint="eastAsia"/>
+          <w:sz w:val="24"/>
+          <w:szCs w:val="24"/>
+        </w:rPr>
+        <w:t>筛选出第465天至</w:t>
+      </w:r>
+      <w:r>
+        <w:rPr>
+          <w:rFonts w:asciiTheme="minorEastAsia" w:hAnsiTheme="minorEastAsia"/>
+          <w:sz w:val="24"/>
+          <w:szCs w:val="24"/>
+        </w:rPr>
+        <w:t>最后一天</w:t>
+      </w:r>
+      <w:r>
+        <w:rPr>
+          <w:rFonts w:asciiTheme="minorEastAsia" w:hAnsiTheme="minorEastAsia" w:hint="eastAsia"/>
+          <w:sz w:val="24"/>
+          <w:szCs w:val="24"/>
+        </w:rPr>
+        <w:t>（</w:t>
+      </w:r>
+      <w:r>
+        <w:rPr>
+          <w:rFonts w:asciiTheme="minorEastAsia" w:hAnsiTheme="minorEastAsia" w:hint="eastAsia"/>
+          <w:sz w:val="24"/>
+          <w:szCs w:val="24"/>
+        </w:rPr>
+        <w:t>2016</w:t>
+      </w:r>
+      <w:r>
+        <w:rPr>
+          <w:rFonts w:asciiTheme="minorEastAsia" w:hAnsiTheme="minorEastAsia"/>
+          <w:sz w:val="24"/>
+          <w:szCs w:val="24"/>
+        </w:rPr>
+        <w:t>-10-08</w:t>
+      </w:r>
+      <w:r>
+        <w:rPr>
+          <w:rFonts w:asciiTheme="minorEastAsia" w:hAnsiTheme="minorEastAsia"/>
+          <w:sz w:val="24"/>
+          <w:szCs w:val="24"/>
+        </w:rPr>
+        <w:t xml:space="preserve"> ~ 2016-10-31</w:t>
+      </w:r>
+      <w:r>
+        <w:rPr>
+          <w:rFonts w:asciiTheme="minorEastAsia" w:hAnsiTheme="minorEastAsia" w:hint="eastAsia"/>
+          <w:sz w:val="24"/>
+          <w:szCs w:val="24"/>
+        </w:rPr>
+        <w:t>）开张率</w:t>
+      </w:r>
+      <w:r>
+        <w:rPr>
+          <w:rFonts w:asciiTheme="minorEastAsia" w:hAnsiTheme="minorEastAsia"/>
+          <w:sz w:val="24"/>
+          <w:szCs w:val="24"/>
+        </w:rPr>
+        <w:t>大于</w:t>
+      </w:r>
+      <w:r>
+        <w:rPr>
+          <w:rFonts w:asciiTheme="minorEastAsia" w:hAnsiTheme="minorEastAsia" w:hint="eastAsia"/>
+          <w:sz w:val="24"/>
+          <w:szCs w:val="24"/>
+        </w:rPr>
+        <w:t>50</w:t>
+      </w:r>
+      <w:r>
+        <w:rPr>
+          <w:rFonts w:asciiTheme="minorEastAsia" w:hAnsiTheme="minorEastAsia"/>
+          <w:sz w:val="24"/>
+          <w:szCs w:val="24"/>
+        </w:rPr>
+        <w:t>%的商家。</w:t>
+      </w:r>
+    </w:p>
+    <w:p>
+      <w:pPr>
+        <w:jc w:val="center"/>
+        <w:rPr>
+          <w:rFonts w:asciiTheme="minorEastAsia" w:hAnsiTheme="minorEastAsia" w:hint="eastAsia"/>
+          <w:sz w:val="24"/>
+          <w:szCs w:val="24"/>
+        </w:rPr>
+      </w:pPr>
+      <w:r>
+        <w:rPr>
+          <w:noProof/>
+        </w:rPr>
+        <w:drawing>
+          <wp:inline distT="0" distB="0" distL="0" distR="0" wp14:anchorId="645A62FE" wp14:editId="334EA826">
+            <wp:extent cx="2409524" cy="2009524"/>
+            <wp:effectExtent l="0" t="0" r="0" b="0"/>
+            <wp:docPr id="4" name="图片 4"/>
+            <wp:cNvGraphicFramePr>
+              <a:graphicFrameLocks xmlns:a="http://schemas.openxmlformats.org/drawingml/2006/main" noChangeAspect="1"/>
+            </wp:cNvGraphicFramePr>
+            <a:graphic xmlns:a="http://schemas.openxmlformats.org/drawingml/2006/main">
+              <a:graphicData uri="http://schemas.openxmlformats.org/drawingml/2006/picture">
+                <pic:pic xmlns:pic="http://schemas.openxmlformats.org/drawingml/2006/picture">
+                  <pic:nvPicPr>
+                    <pic:cNvPr id="1" name=""/>
+                    <pic:cNvPicPr/>
+                  </pic:nvPicPr>
+                  <pic:blipFill>
+                    <a:blip r:embed="rId8"/>
+                    <a:stretch>
+                      <a:fillRect/>
+                    </a:stretch>
+                  </pic:blipFill>
+                  <pic:spPr>
+                    <a:xfrm>
+                      <a:off x="0" y="0"/>
+                      <a:ext cx="2409524" cy="2009524"/>
+                    </a:xfrm>
+                    <a:prstGeom prst="rect">
+                      <a:avLst/>
+                    </a:prstGeom>
+                  </pic:spPr>
+                </pic:pic>
+              </a:graphicData>
+            </a:graphic>
+          </wp:inline>
+        </w:drawing>
+      </w:r>
+    </w:p>
+    <w:p>
+      <w:pPr>
+        <w:rPr>
+          <w:rFonts w:asciiTheme="minorEastAsia" w:hAnsiTheme="minorEastAsia" w:hint="eastAsia"/>
+          <w:sz w:val="24"/>
+          <w:szCs w:val="24"/>
+        </w:rPr>
+      </w:pPr>
+      <w:r>
+        <w:rPr>
+          <w:rFonts w:asciiTheme="minorEastAsia" w:hAnsiTheme="minorEastAsia" w:hint="eastAsia"/>
+          <w:sz w:val="24"/>
+          <w:szCs w:val="24"/>
+        </w:rPr>
+        <w:lastRenderedPageBreak/>
+        <w:t>结果</w:t>
+      </w:r>
+      <w:r>
+        <w:rPr>
+          <w:rFonts w:asciiTheme="minorEastAsia" w:hAnsiTheme="minorEastAsia"/>
+          <w:sz w:val="24"/>
+          <w:szCs w:val="24"/>
+        </w:rPr>
+        <w:t>表明</w:t>
+      </w:r>
+      <w:r>
+        <w:rPr>
+          <w:rFonts w:asciiTheme="minorEastAsia" w:hAnsiTheme="minorEastAsia" w:hint="eastAsia"/>
+          <w:sz w:val="24"/>
+          <w:szCs w:val="24"/>
+        </w:rPr>
+        <w:t>：1994个</w:t>
+      </w:r>
+      <w:r>
+        <w:rPr>
+          <w:rFonts w:asciiTheme="minorEastAsia" w:hAnsiTheme="minorEastAsia"/>
+          <w:sz w:val="24"/>
+          <w:szCs w:val="24"/>
+        </w:rPr>
+        <w:t>商</w:t>
+      </w:r>
+      <w:r>
+        <w:rPr>
+          <w:rFonts w:asciiTheme="minorEastAsia" w:hAnsiTheme="minorEastAsia" w:hint="eastAsia"/>
+          <w:sz w:val="24"/>
+          <w:szCs w:val="24"/>
+        </w:rPr>
+        <w:t>家</w:t>
+      </w:r>
+      <w:r>
+        <w:rPr>
+          <w:rFonts w:asciiTheme="minorEastAsia" w:hAnsiTheme="minorEastAsia"/>
+          <w:sz w:val="24"/>
+          <w:szCs w:val="24"/>
+        </w:rPr>
+        <w:t>在这段</w:t>
+      </w:r>
+      <w:r>
+        <w:rPr>
+          <w:rFonts w:asciiTheme="minorEastAsia" w:hAnsiTheme="minorEastAsia" w:hint="eastAsia"/>
+          <w:sz w:val="24"/>
+          <w:szCs w:val="24"/>
+        </w:rPr>
+        <w:t>时间</w:t>
+      </w:r>
+      <w:r>
+        <w:rPr>
+          <w:rFonts w:asciiTheme="minorEastAsia" w:hAnsiTheme="minorEastAsia"/>
+          <w:sz w:val="24"/>
+          <w:szCs w:val="24"/>
+        </w:rPr>
+        <w:t>中，开业率都大于</w:t>
+      </w:r>
+      <w:r>
+        <w:rPr>
+          <w:rFonts w:asciiTheme="minorEastAsia" w:hAnsiTheme="minorEastAsia" w:hint="eastAsia"/>
+          <w:sz w:val="24"/>
+          <w:szCs w:val="24"/>
+        </w:rPr>
+        <w:t>50</w:t>
+      </w:r>
+      <w:r>
+        <w:rPr>
+          <w:rFonts w:asciiTheme="minorEastAsia" w:hAnsiTheme="minorEastAsia"/>
+          <w:sz w:val="24"/>
+          <w:szCs w:val="24"/>
+        </w:rPr>
+        <w:t>%。</w:t>
+      </w:r>
+      <w:r>
+        <w:rPr>
+          <w:rFonts w:asciiTheme="minorEastAsia" w:hAnsiTheme="minorEastAsia" w:hint="eastAsia"/>
+          <w:sz w:val="24"/>
+          <w:szCs w:val="24"/>
+        </w:rPr>
+        <w:t>我</w:t>
+      </w:r>
+      <w:r>
+        <w:rPr>
+          <w:rFonts w:asciiTheme="minorEastAsia" w:hAnsiTheme="minorEastAsia"/>
+          <w:sz w:val="24"/>
+          <w:szCs w:val="24"/>
+        </w:rPr>
+        <w:t>反向筛选出剩余的</w:t>
+      </w:r>
+      <w:r>
+        <w:rPr>
+          <w:rFonts w:asciiTheme="minorEastAsia" w:hAnsiTheme="minorEastAsia" w:hint="eastAsia"/>
+          <w:sz w:val="24"/>
+          <w:szCs w:val="24"/>
+        </w:rPr>
+        <w:t>6个</w:t>
+      </w:r>
+      <w:r>
+        <w:rPr>
+          <w:rFonts w:asciiTheme="minorEastAsia" w:hAnsiTheme="minorEastAsia"/>
+          <w:sz w:val="24"/>
+          <w:szCs w:val="24"/>
+        </w:rPr>
+        <w:t>开业率小于</w:t>
+      </w:r>
+      <w:r>
+        <w:rPr>
+          <w:rFonts w:asciiTheme="minorEastAsia" w:hAnsiTheme="minorEastAsia" w:hint="eastAsia"/>
+          <w:sz w:val="24"/>
+          <w:szCs w:val="24"/>
+        </w:rPr>
+        <w:t>50</w:t>
+      </w:r>
+      <w:r>
+        <w:rPr>
+          <w:rFonts w:asciiTheme="minorEastAsia" w:hAnsiTheme="minorEastAsia"/>
+          <w:sz w:val="24"/>
+          <w:szCs w:val="24"/>
+        </w:rPr>
+        <w:t>%的商家,</w:t>
+      </w:r>
+      <w:r>
+        <w:rPr>
+          <w:rFonts w:asciiTheme="minorEastAsia" w:hAnsiTheme="minorEastAsia" w:hint="eastAsia"/>
+          <w:sz w:val="24"/>
+          <w:szCs w:val="24"/>
+        </w:rPr>
+        <w:t>并</w:t>
+      </w:r>
+      <w:r>
+        <w:rPr>
+          <w:rFonts w:asciiTheme="minorEastAsia" w:hAnsiTheme="minorEastAsia"/>
+          <w:sz w:val="24"/>
+          <w:szCs w:val="24"/>
+        </w:rPr>
+        <w:t>作图</w:t>
+      </w:r>
+      <w:r>
+        <w:rPr>
+          <w:rFonts w:asciiTheme="minorEastAsia" w:hAnsiTheme="minorEastAsia" w:hint="eastAsia"/>
+          <w:sz w:val="24"/>
+          <w:szCs w:val="24"/>
+        </w:rPr>
+        <w:t>（纵坐标</w:t>
+      </w:r>
+      <w:r>
+        <w:rPr>
+          <w:rFonts w:asciiTheme="minorEastAsia" w:hAnsiTheme="minorEastAsia"/>
+          <w:sz w:val="24"/>
+          <w:szCs w:val="24"/>
+        </w:rPr>
+        <w:t>是客流量</w:t>
+      </w:r>
+      <w:r>
+        <w:rPr>
+          <w:rFonts w:asciiTheme="minorEastAsia" w:hAnsiTheme="minorEastAsia" w:hint="eastAsia"/>
+          <w:sz w:val="24"/>
+          <w:szCs w:val="24"/>
+        </w:rPr>
+        <w:t>，</w:t>
+      </w:r>
+      <w:r>
+        <w:rPr>
+          <w:rFonts w:asciiTheme="minorEastAsia" w:hAnsiTheme="minorEastAsia"/>
+          <w:sz w:val="24"/>
+          <w:szCs w:val="24"/>
+        </w:rPr>
+        <w:t>既当日用支付宝买单的人数</w:t>
+      </w:r>
+      <w:r>
+        <w:rPr>
+          <w:rFonts w:asciiTheme="minorEastAsia" w:hAnsiTheme="minorEastAsia" w:hint="eastAsia"/>
+          <w:sz w:val="24"/>
+          <w:szCs w:val="24"/>
+        </w:rPr>
+        <w:t>）</w:t>
+      </w:r>
+      <w:r>
+        <w:rPr>
+          <w:rFonts w:asciiTheme="minorEastAsia" w:hAnsiTheme="minorEastAsia"/>
+          <w:sz w:val="24"/>
+          <w:szCs w:val="24"/>
+        </w:rPr>
+        <w:t>。</w:t>
+      </w:r>
+    </w:p>
+    <w:p>
+      <w:pPr>
+        <w:rPr>
+          <w:rFonts w:asciiTheme="minorEastAsia" w:hAnsiTheme="minorEastAsia"/>
+          <w:sz w:val="24"/>
+          <w:szCs w:val="24"/>
+        </w:rPr>
+      </w:pPr>
+      <w:r>
+        <w:rPr>
+          <w:rFonts w:asciiTheme="minorEastAsia" w:hAnsiTheme="minorEastAsia"/>
+          <w:sz w:val="24"/>
+          <w:szCs w:val="24"/>
+        </w:rPr>
+        <w:t xml:space="preserve">&gt;&gt;&gt; </w:t>
+      </w:r>
+      <w:r>
+        <w:rPr>
+          <w:rFonts w:asciiTheme="minorEastAsia" w:hAnsiTheme="minorEastAsia"/>
+          <w:sz w:val="24"/>
+          <w:szCs w:val="24"/>
+        </w:rPr>
+        <w:t>df = every_shop_open_ratio(0.5,465,smaller=1)</w:t>
+      </w:r>
+    </w:p>
+    <w:p>
+      <w:pPr>
+        <w:rPr>
+          <w:rFonts w:asciiTheme="minorEastAsia" w:hAnsiTheme="minorEastAsia" w:hint="eastAsia"/>
+          <w:sz w:val="24"/>
+          <w:szCs w:val="24"/>
+        </w:rPr>
+      </w:pPr>
+      <w:r>
+        <w:rPr>
+          <w:rFonts w:asciiTheme="minorEastAsia" w:hAnsiTheme="minorEastAsia"/>
+          <w:sz w:val="24"/>
+          <w:szCs w:val="24"/>
+        </w:rPr>
+        <w:t xml:space="preserve">&gt;&gt;&gt; </w:t>
+      </w:r>
+      <w:r>
+        <w:rPr>
+          <w:rFonts w:asciiTheme="minorEastAsia" w:hAnsiTheme="minorEastAsia"/>
+          <w:sz w:val="24"/>
+          <w:szCs w:val="24"/>
+        </w:rPr>
+        <w:t>draw_multi_shops(df.shop_id,465)</w:t>
+      </w:r>
+    </w:p>
+    <w:p>
+      <w:pPr>
+        <w:rPr>
+          <w:rFonts w:asciiTheme="minorEastAsia" w:hAnsiTheme="minorEastAsia"/>
+          <w:sz w:val="24"/>
+          <w:szCs w:val="24"/>
+        </w:rPr>
+      </w:pPr>
+      <w:r>
+        <w:rPr>
+          <w:noProof/>
+        </w:rPr>
+        <w:drawing>
+          <wp:inline distT="0" distB="0" distL="0" distR="0" wp14:anchorId="0694F10D" wp14:editId="168EE302">
+            <wp:extent cx="5274310" cy="2722245"/>
+            <wp:effectExtent l="0" t="0" r="2540" b="1905"/>
+            <wp:docPr id="5" name="图片 5"/>
+            <wp:cNvGraphicFramePr>
+              <a:graphicFrameLocks xmlns:a="http://schemas.openxmlformats.org/drawingml/2006/main" noChangeAspect="1"/>
+            </wp:cNvGraphicFramePr>
+            <a:graphic xmlns:a="http://schemas.openxmlformats.org/drawingml/2006/main">
+              <a:graphicData uri="http://schemas.openxmlformats.org/drawingml/2006/picture">
+                <pic:pic xmlns:pic="http://schemas.openxmlformats.org/drawingml/2006/picture">
+                  <pic:nvPicPr>
+                    <pic:cNvPr id="1" name=""/>
+                    <pic:cNvPicPr/>
+                  </pic:nvPicPr>
+                  <pic:blipFill>
+                    <a:blip r:embed="rId9"/>
+                    <a:stretch>
+                      <a:fillRect/>
+                    </a:stretch>
+                  </pic:blipFill>
+                  <pic:spPr>
+                    <a:xfrm>
+                      <a:off x="0" y="0"/>
+                      <a:ext cx="5274310" cy="2722245"/>
+                    </a:xfrm>
+                    <a:prstGeom prst="rect">
+                      <a:avLst/>
+                    </a:prstGeom>
+                  </pic:spPr>
+                </pic:pic>
+              </a:graphicData>
+            </a:graphic>
+          </wp:inline>
+        </w:drawing>
+      </w:r>
+    </w:p>
+    <w:p>
+      <w:pPr>
+        <w:rPr>
+          <w:rFonts w:asciiTheme="minorEastAsia" w:hAnsiTheme="minorEastAsia"/>
+          <w:sz w:val="24"/>
+          <w:szCs w:val="24"/>
+        </w:rPr>
+      </w:pPr>
+      <w:r>
+        <w:rPr>
+          <w:rFonts w:asciiTheme="minorEastAsia" w:hAnsiTheme="minorEastAsia" w:hint="eastAsia"/>
+          <w:sz w:val="24"/>
+          <w:szCs w:val="24"/>
+        </w:rPr>
+        <w:t>我</w:t>
+      </w:r>
+      <w:r>
+        <w:rPr>
+          <w:rFonts w:asciiTheme="minorEastAsia" w:hAnsiTheme="minorEastAsia"/>
+          <w:sz w:val="24"/>
+          <w:szCs w:val="24"/>
+        </w:rPr>
+        <w:t>将左边的时间轴延伸：</w:t>
+      </w:r>
+    </w:p>
+    <w:p>
+      <w:pPr>
+        <w:rPr>
+          <w:rFonts w:asciiTheme="minorEastAsia" w:hAnsiTheme="minorEastAsia" w:hint="eastAsia"/>
+          <w:sz w:val="24"/>
+          <w:szCs w:val="24"/>
+        </w:rPr>
+      </w:pPr>
+      <w:r>
+        <w:rPr>
+          <w:rFonts w:asciiTheme="minorEastAsia" w:hAnsiTheme="minorEastAsia"/>
+          <w:sz w:val="24"/>
+          <w:szCs w:val="24"/>
+        </w:rPr>
+        <w:t xml:space="preserve">&gt;&gt;&gt; </w:t>
+      </w:r>
+      <w:r>
+        <w:rPr>
+          <w:rFonts w:asciiTheme="minorEastAsia" w:hAnsiTheme="minorEastAsia"/>
+          <w:sz w:val="24"/>
+          <w:szCs w:val="24"/>
+        </w:rPr>
+        <w:t>draw_multi_shops(df.shop_id,4</w:t>
+      </w:r>
+      <w:r>
+        <w:rPr>
+          <w:rFonts w:asciiTheme="minorEastAsia" w:hAnsiTheme="minorEastAsia"/>
+          <w:sz w:val="24"/>
+          <w:szCs w:val="24"/>
+        </w:rPr>
+        <w:t>50</w:t>
+      </w:r>
+      <w:r>
+        <w:rPr>
+          <w:rFonts w:asciiTheme="minorEastAsia" w:hAnsiTheme="minorEastAsia"/>
+          <w:sz w:val="24"/>
+          <w:szCs w:val="24"/>
+        </w:rPr>
+        <w:t>)</w:t>
+      </w:r>
+    </w:p>
+    <w:p>
+      <w:pPr>
+        <w:rPr>
+          <w:rFonts w:asciiTheme="minorEastAsia" w:hAnsiTheme="minorEastAsia"/>
+          <w:sz w:val="24"/>
+          <w:szCs w:val="24"/>
+        </w:rPr>
+      </w:pPr>
+      <w:r>
+        <w:rPr>
+          <w:noProof/>
+        </w:rPr>
+        <w:drawing>
+          <wp:inline distT="0" distB="0" distL="0" distR="0" wp14:anchorId="0C75D847" wp14:editId="5B37D86D">
+            <wp:extent cx="5274310" cy="2643505"/>
+            <wp:effectExtent l="0" t="0" r="2540" b="4445"/>
+            <wp:docPr id="6" name="图片 6"/>
+            <wp:cNvGraphicFramePr>
+              <a:graphicFrameLocks xmlns:a="http://schemas.openxmlformats.org/drawingml/2006/main" noChangeAspect="1"/>
+            </wp:cNvGraphicFramePr>
+            <a:graphic xmlns:a="http://schemas.openxmlformats.org/drawingml/2006/main">
+              <a:graphicData uri="http://schemas.openxmlformats.org/drawingml/2006/picture">
+                <pic:pic xmlns:pic="http://schemas.openxmlformats.org/drawingml/2006/picture">
+                  <pic:nvPicPr>
+                    <pic:cNvPr id="1" name=""/>
+                    <pic:cNvPicPr/>
+                  </pic:nvPicPr>
+                  <pic:blipFill>
+                    <a:blip r:embed="rId10"/>
+                    <a:stretch>
+                      <a:fillRect/>
+                    </a:stretch>
+                  </pic:blipFill>
+                  <pic:spPr>
+                    <a:xfrm>
+                      <a:off x="0" y="0"/>
+                      <a:ext cx="5274310" cy="2643505"/>
+                    </a:xfrm>
+                    <a:prstGeom prst="rect">
+                      <a:avLst/>
+                    </a:prstGeom>
+                  </pic:spPr>
+                </pic:pic>
+              </a:graphicData>
+            </a:graphic>
+          </wp:inline>
+        </w:drawing>
+      </w:r>
+    </w:p>
+    <w:p>
+      <w:pPr>
+        <w:rPr>
+          <w:rFonts w:asciiTheme="minorEastAsia" w:hAnsiTheme="minorEastAsia" w:hint="eastAsia"/>
+          <w:sz w:val="24"/>
+          <w:szCs w:val="24"/>
+        </w:rPr>
+      </w:pPr>
+      <w:r>
+        <w:rPr>
+          <w:rFonts w:asciiTheme="minorEastAsia" w:hAnsiTheme="minorEastAsia" w:hint="eastAsia"/>
+          <w:sz w:val="24"/>
+          <w:szCs w:val="24"/>
+        </w:rPr>
+        <w:t>结果</w:t>
+      </w:r>
+      <w:r>
+        <w:rPr>
+          <w:rFonts w:asciiTheme="minorEastAsia" w:hAnsiTheme="minorEastAsia"/>
+          <w:sz w:val="24"/>
+          <w:szCs w:val="24"/>
+        </w:rPr>
+        <w:t>表明</w:t>
+      </w:r>
+      <w:r>
+        <w:rPr>
+          <w:rFonts w:asciiTheme="minorEastAsia" w:hAnsiTheme="minorEastAsia" w:hint="eastAsia"/>
+          <w:sz w:val="24"/>
+          <w:szCs w:val="24"/>
+        </w:rPr>
+        <w:t>：</w:t>
+      </w:r>
+      <w:r>
+        <w:rPr>
+          <w:rFonts w:asciiTheme="minorEastAsia" w:hAnsiTheme="minorEastAsia"/>
+          <w:sz w:val="24"/>
+          <w:szCs w:val="24"/>
+        </w:rPr>
+        <w:t>这些商铺都选择</w:t>
+      </w:r>
+      <w:r>
+        <w:rPr>
+          <w:rFonts w:asciiTheme="minorEastAsia" w:hAnsiTheme="minorEastAsia" w:hint="eastAsia"/>
+          <w:sz w:val="24"/>
+          <w:szCs w:val="24"/>
+        </w:rPr>
+        <w:t>在国庆期间</w:t>
+      </w:r>
+      <w:r>
+        <w:rPr>
+          <w:rFonts w:asciiTheme="minorEastAsia" w:hAnsiTheme="minorEastAsia"/>
+          <w:sz w:val="24"/>
+          <w:szCs w:val="24"/>
+        </w:rPr>
+        <w:t>继续营业，而在国庆之后</w:t>
+      </w:r>
+      <w:r>
+        <w:rPr>
+          <w:rFonts w:asciiTheme="minorEastAsia" w:hAnsiTheme="minorEastAsia" w:hint="eastAsia"/>
+          <w:sz w:val="24"/>
+          <w:szCs w:val="24"/>
+        </w:rPr>
+        <w:t>休业</w:t>
+      </w:r>
+      <w:r>
+        <w:rPr>
+          <w:rFonts w:asciiTheme="minorEastAsia" w:hAnsiTheme="minorEastAsia"/>
+          <w:sz w:val="24"/>
+          <w:szCs w:val="24"/>
+        </w:rPr>
+        <w:t>一周。</w:t>
+      </w:r>
+    </w:p>
+    <w:p>
+      <w:pPr>
+        <w:rPr>
+          <w:rFonts w:asciiTheme="minorEastAsia" w:hAnsiTheme="minorEastAsia"/>
+          <w:sz w:val="24"/>
+          <w:szCs w:val="24"/>
+        </w:rPr>
+      </w:pPr>
+    </w:p>
+    <w:p>
+      <w:pPr>
+        <w:rPr>
+          <w:rFonts w:asciiTheme="minorEastAsia" w:hAnsiTheme="minorEastAsia"/>
+          <w:sz w:val="24"/>
+          <w:szCs w:val="24"/>
+        </w:rPr>
+      </w:pPr>
+    </w:p>
+    <w:p>
+      <w:pPr>
+        <w:rPr>
+          <w:rFonts w:asciiTheme="minorEastAsia" w:hAnsiTheme="minorEastAsia" w:hint="eastAsia"/>
+          <w:sz w:val="24"/>
+          <w:szCs w:val="24"/>
+        </w:rPr>
+      </w:pPr>
+    </w:p>
+    <w:p>
+      <w:pPr>
+        <w:rPr>
+          <w:rFonts w:asciiTheme="minorEastAsia" w:hAnsiTheme="minorEastAsia"/>
+          <w:sz w:val="24"/>
+          <w:szCs w:val="24"/>
+        </w:rPr>
+      </w:pPr>
+      <w:r>
+        <w:rPr>
+          <w:rFonts w:asciiTheme="minorEastAsia" w:hAnsiTheme="minorEastAsia" w:hint="eastAsia"/>
+          <w:sz w:val="24"/>
+          <w:szCs w:val="24"/>
+        </w:rPr>
+        <w:t>我继续</w:t>
+      </w:r>
+      <w:r>
+        <w:rPr>
+          <w:rFonts w:asciiTheme="minorEastAsia" w:hAnsiTheme="minorEastAsia"/>
+          <w:sz w:val="24"/>
+          <w:szCs w:val="24"/>
+        </w:rPr>
+        <w:t>增大threshold = 0.9</w:t>
+      </w:r>
+    </w:p>
+    <w:p>
+      <w:pPr>
+        <w:rPr>
+          <w:rFonts w:asciiTheme="minorEastAsia" w:hAnsiTheme="minorEastAsia"/>
+          <w:sz w:val="24"/>
+          <w:szCs w:val="24"/>
+        </w:rPr>
+      </w:pPr>
+      <w:r>
+        <w:rPr>
+          <w:rFonts w:asciiTheme="minorEastAsia" w:hAnsiTheme="minorEastAsia" w:hint="eastAsia"/>
+          <w:sz w:val="24"/>
+          <w:szCs w:val="24"/>
+        </w:rPr>
+        <w:t xml:space="preserve">&gt;&gt;&gt; </w:t>
+      </w:r>
+      <w:r>
+        <w:rPr>
+          <w:rFonts w:asciiTheme="minorEastAsia" w:hAnsiTheme="minorEastAsia"/>
+          <w:sz w:val="24"/>
+          <w:szCs w:val="24"/>
+        </w:rPr>
+        <w:t>every_shop_open_ratio(0.9,465,smaller=1)</w:t>
+      </w:r>
+    </w:p>
+    <w:p>
+      <w:pPr>
+        <w:rPr>
+          <w:rFonts w:asciiTheme="minorEastAsia" w:hAnsiTheme="minorEastAsia" w:hint="eastAsia"/>
+          <w:sz w:val="24"/>
+          <w:szCs w:val="24"/>
+        </w:rPr>
+      </w:pPr>
+      <w:r>
+        <w:rPr>
+          <w:rFonts w:asciiTheme="minorEastAsia" w:hAnsiTheme="minorEastAsia"/>
+          <w:sz w:val="24"/>
+          <w:szCs w:val="24"/>
+        </w:rPr>
+        <w:t xml:space="preserve"># </w:t>
+      </w:r>
+      <w:r>
+        <w:rPr>
+          <w:rFonts w:asciiTheme="minorEastAsia" w:hAnsiTheme="minorEastAsia" w:hint="eastAsia"/>
+          <w:sz w:val="24"/>
+          <w:szCs w:val="24"/>
+        </w:rPr>
+        <w:t>筛选出第465天至</w:t>
+      </w:r>
+      <w:r>
+        <w:rPr>
+          <w:rFonts w:asciiTheme="minorEastAsia" w:hAnsiTheme="minorEastAsia"/>
+          <w:sz w:val="24"/>
+          <w:szCs w:val="24"/>
+        </w:rPr>
+        <w:t>最后一天</w:t>
+      </w:r>
+      <w:r>
+        <w:rPr>
+          <w:rFonts w:asciiTheme="minorEastAsia" w:hAnsiTheme="minorEastAsia" w:hint="eastAsia"/>
+          <w:sz w:val="24"/>
+          <w:szCs w:val="24"/>
+        </w:rPr>
+        <w:t>（2016</w:t>
+      </w:r>
+      <w:r>
+        <w:rPr>
+          <w:rFonts w:asciiTheme="minorEastAsia" w:hAnsiTheme="minorEastAsia"/>
+          <w:sz w:val="24"/>
+          <w:szCs w:val="24"/>
+        </w:rPr>
+        <w:t>-10-08 ~ 2016-10-31</w:t>
+      </w:r>
+      <w:r>
+        <w:rPr>
+          <w:rFonts w:asciiTheme="minorEastAsia" w:hAnsiTheme="minorEastAsia" w:hint="eastAsia"/>
+          <w:sz w:val="24"/>
+          <w:szCs w:val="24"/>
+        </w:rPr>
+        <w:t>）开张率</w:t>
+      </w:r>
+      <w:r>
+        <w:rPr>
+          <w:rFonts w:asciiTheme="minorEastAsia" w:hAnsiTheme="minorEastAsia"/>
+          <w:sz w:val="24"/>
+          <w:szCs w:val="24"/>
+        </w:rPr>
+        <w:t>大于</w:t>
+      </w:r>
+      <w:r>
+        <w:rPr>
+          <w:rFonts w:asciiTheme="minorEastAsia" w:hAnsiTheme="minorEastAsia" w:hint="eastAsia"/>
+          <w:sz w:val="24"/>
+          <w:szCs w:val="24"/>
+        </w:rPr>
+        <w:t>9</w:t>
+      </w:r>
+      <w:r>
+        <w:rPr>
+          <w:rFonts w:asciiTheme="minorEastAsia" w:hAnsiTheme="minorEastAsia" w:hint="eastAsia"/>
+          <w:sz w:val="24"/>
+          <w:szCs w:val="24"/>
+        </w:rPr>
+        <w:t>0</w:t>
+      </w:r>
+      <w:r>
+        <w:rPr>
+          <w:rFonts w:asciiTheme="minorEastAsia" w:hAnsiTheme="minorEastAsia"/>
+          <w:sz w:val="24"/>
+          <w:szCs w:val="24"/>
+        </w:rPr>
+        <w:t>%的商家。</w:t>
+      </w:r>
+    </w:p>
+    <w:p>
+      <w:pPr>
+        <w:rPr>
+          <w:rFonts w:asciiTheme="minorEastAsia" w:hAnsiTheme="minorEastAsia"/>
+          <w:sz w:val="24"/>
+          <w:szCs w:val="24"/>
+        </w:rPr>
+      </w:pPr>
+      <w:r>
+        <w:rPr>
+          <w:noProof/>
+        </w:rPr>
+        <w:lastRenderedPageBreak/>
+        <w:drawing>
+          <wp:inline distT="0" distB="0" distL="0" distR="0" wp14:anchorId="088AB7BF" wp14:editId="6C9471EE">
+            <wp:extent cx="2419048" cy="2123810"/>
+            <wp:effectExtent l="0" t="0" r="635" b="0"/>
+            <wp:docPr id="8" name="图片 8"/>
+            <wp:cNvGraphicFramePr>
+              <a:graphicFrameLocks xmlns:a="http://schemas.openxmlformats.org/drawingml/2006/main" noChangeAspect="1"/>
+            </wp:cNvGraphicFramePr>
+            <a:graphic xmlns:a="http://schemas.openxmlformats.org/drawingml/2006/main">
+              <a:graphicData uri="http://schemas.openxmlformats.org/drawingml/2006/picture">
+                <pic:pic xmlns:pic="http://schemas.openxmlformats.org/drawingml/2006/picture">
+                  <pic:nvPicPr>
+                    <pic:cNvPr id="1" name=""/>
+                    <pic:cNvPicPr/>
+                  </pic:nvPicPr>
+                  <pic:blipFill>
+                    <a:blip r:embed="rId11"/>
+                    <a:stretch>
+                      <a:fillRect/>
+                    </a:stretch>
+                  </pic:blipFill>
+                  <pic:spPr>
+                    <a:xfrm>
+                      <a:off x="0" y="0"/>
+                      <a:ext cx="2419048" cy="2123810"/>
+                    </a:xfrm>
+                    <a:prstGeom prst="rect">
+                      <a:avLst/>
+                    </a:prstGeom>
+                  </pic:spPr>
+                </pic:pic>
+              </a:graphicData>
+            </a:graphic>
+          </wp:inline>
+        </w:drawing>
+      </w:r>
+    </w:p>
+    <w:p>
+      <w:pPr>
+        <w:rPr>
+          <w:rFonts w:asciiTheme="minorEastAsia" w:hAnsiTheme="minorEastAsia"/>
+          <w:sz w:val="24"/>
+          <w:szCs w:val="24"/>
+        </w:rPr>
+      </w:pPr>
+      <w:r>
+        <w:rPr>
+          <w:rFonts w:asciiTheme="minorEastAsia" w:hAnsiTheme="minorEastAsia" w:hint="eastAsia"/>
+          <w:sz w:val="24"/>
+          <w:szCs w:val="24"/>
+        </w:rPr>
+        <w:t>结果表明</w:t>
+      </w:r>
+      <w:r>
+        <w:rPr>
+          <w:rFonts w:asciiTheme="minorEastAsia" w:hAnsiTheme="minorEastAsia"/>
+          <w:sz w:val="24"/>
+          <w:szCs w:val="24"/>
+        </w:rPr>
+        <w:t>：只有</w:t>
+      </w:r>
+      <w:r>
+        <w:rPr>
+          <w:rFonts w:asciiTheme="minorEastAsia" w:hAnsiTheme="minorEastAsia" w:hint="eastAsia"/>
+          <w:sz w:val="24"/>
+          <w:szCs w:val="24"/>
+        </w:rPr>
+        <w:t>21家在</w:t>
+      </w:r>
+      <w:r>
+        <w:rPr>
+          <w:rFonts w:asciiTheme="minorEastAsia" w:hAnsiTheme="minorEastAsia" w:hint="eastAsia"/>
+          <w:sz w:val="24"/>
+          <w:szCs w:val="24"/>
+        </w:rPr>
+        <w:t>2016</w:t>
+      </w:r>
+      <w:r>
+        <w:rPr>
+          <w:rFonts w:asciiTheme="minorEastAsia" w:hAnsiTheme="minorEastAsia"/>
+          <w:sz w:val="24"/>
+          <w:szCs w:val="24"/>
+        </w:rPr>
+        <w:t>-10-08 ~ 2016-10-31</w:t>
+      </w:r>
+      <w:r>
+        <w:rPr>
+          <w:rFonts w:asciiTheme="minorEastAsia" w:hAnsiTheme="minorEastAsia"/>
+          <w:sz w:val="24"/>
+          <w:szCs w:val="24"/>
+        </w:rPr>
+        <w:t>开张率小于</w:t>
+      </w:r>
+      <w:r>
+        <w:rPr>
+          <w:rFonts w:asciiTheme="minorEastAsia" w:hAnsiTheme="minorEastAsia" w:hint="eastAsia"/>
+          <w:sz w:val="24"/>
+          <w:szCs w:val="24"/>
+        </w:rPr>
+        <w:t>90</w:t>
+      </w:r>
+      <w:r>
+        <w:rPr>
+          <w:rFonts w:asciiTheme="minorEastAsia" w:hAnsiTheme="minorEastAsia"/>
+          <w:sz w:val="24"/>
+          <w:szCs w:val="24"/>
+        </w:rPr>
+        <w:t>%。</w:t>
+      </w:r>
+    </w:p>
+    <w:p>
+      <w:pPr>
+        <w:rPr>
+          <w:rFonts w:asciiTheme="minorEastAsia" w:hAnsiTheme="minorEastAsia"/>
+          <w:sz w:val="24"/>
+          <w:szCs w:val="24"/>
+        </w:rPr>
+      </w:pPr>
+    </w:p>
+    <w:p>
+      <w:pPr>
+        <w:rPr>
+          <w:rFonts w:asciiTheme="minorEastAsia" w:hAnsiTheme="minorEastAsia"/>
+          <w:sz w:val="24"/>
+          <w:szCs w:val="24"/>
+        </w:rPr>
+      </w:pPr>
+      <w:r>
+        <w:rPr>
+          <w:rFonts w:asciiTheme="minorEastAsia" w:hAnsiTheme="minorEastAsia"/>
+          <w:sz w:val="24"/>
+          <w:szCs w:val="24"/>
+        </w:rPr>
+        <w:tab/>
+      </w:r>
+      <w:r>
+        <w:rPr>
+          <w:rFonts w:asciiTheme="minorEastAsia" w:hAnsiTheme="minorEastAsia" w:hint="eastAsia"/>
+          <w:sz w:val="24"/>
+          <w:szCs w:val="24"/>
+        </w:rPr>
+        <w:t>接下来</w:t>
+      </w:r>
+      <w:r>
+        <w:rPr>
+          <w:rFonts w:asciiTheme="minorEastAsia" w:hAnsiTheme="minorEastAsia"/>
+          <w:sz w:val="24"/>
+          <w:szCs w:val="24"/>
+        </w:rPr>
+        <w:t>分析“</w:t>
+      </w:r>
+      <w:r>
+        <w:rPr>
+          <w:rFonts w:asciiTheme="minorEastAsia" w:hAnsiTheme="minorEastAsia" w:hint="eastAsia"/>
+          <w:sz w:val="24"/>
+          <w:szCs w:val="24"/>
+        </w:rPr>
+        <w:t>星期</w:t>
+      </w:r>
+      <w:r>
+        <w:rPr>
+          <w:rFonts w:asciiTheme="minorEastAsia" w:hAnsiTheme="minorEastAsia"/>
+          <w:sz w:val="24"/>
+          <w:szCs w:val="24"/>
+        </w:rPr>
+        <w:t>”</w:t>
+      </w:r>
+      <w:r>
+        <w:rPr>
+          <w:rFonts w:asciiTheme="minorEastAsia" w:hAnsiTheme="minorEastAsia" w:hint="eastAsia"/>
+          <w:sz w:val="24"/>
+          <w:szCs w:val="24"/>
+        </w:rPr>
+        <w:t>对</w:t>
+      </w:r>
+      <w:r>
+        <w:rPr>
+          <w:rFonts w:asciiTheme="minorEastAsia" w:hAnsiTheme="minorEastAsia"/>
+          <w:sz w:val="24"/>
+          <w:szCs w:val="24"/>
+        </w:rPr>
+        <w:t>数据的影响</w:t>
+      </w:r>
+      <w:r>
+        <w:rPr>
+          <w:rFonts w:asciiTheme="minorEastAsia" w:hAnsiTheme="minorEastAsia" w:hint="eastAsia"/>
+          <w:sz w:val="24"/>
+          <w:szCs w:val="24"/>
+        </w:rPr>
+        <w:t>，</w:t>
+      </w:r>
+      <w:r>
+        <w:rPr>
+          <w:rFonts w:asciiTheme="minorEastAsia" w:hAnsiTheme="minorEastAsia"/>
+          <w:sz w:val="24"/>
+          <w:szCs w:val="24"/>
+        </w:rPr>
+        <w:t>这里我以舟山为例：</w:t>
+      </w:r>
+    </w:p>
+    <w:p>
+      <w:pPr>
+        <w:rPr>
+          <w:rFonts w:asciiTheme="minorEastAsia" w:hAnsiTheme="minorEastAsia"/>
+          <w:sz w:val="24"/>
+          <w:szCs w:val="24"/>
+        </w:rPr>
+      </w:pPr>
+      <w:r>
+        <w:rPr>
+          <w:rFonts w:asciiTheme="minorEastAsia" w:hAnsiTheme="minorEastAsia"/>
+          <w:sz w:val="24"/>
+          <w:szCs w:val="24"/>
+        </w:rPr>
+        <w:t xml:space="preserve">&gt;&gt;&gt; </w:t>
+      </w:r>
+      <w:r>
+        <w:rPr>
+          <w:rFonts w:asciiTheme="minorEastAsia" w:hAnsiTheme="minorEastAsia" w:hint="eastAsia"/>
+          <w:sz w:val="24"/>
+          <w:szCs w:val="24"/>
+        </w:rPr>
+        <w:t>fetch_shop_info('select * from shop_info where city_name ="舟山"')</w:t>
+      </w:r>
+    </w:p>
+    <w:p>
+      <w:pPr>
+        <w:rPr>
+          <w:rFonts w:asciiTheme="minorEastAsia" w:hAnsiTheme="minorEastAsia" w:hint="eastAsia"/>
+          <w:sz w:val="24"/>
+          <w:szCs w:val="24"/>
+        </w:rPr>
+      </w:pPr>
+      <w:r>
+        <w:rPr>
+          <w:rFonts w:asciiTheme="minorEastAsia" w:hAnsiTheme="minorEastAsia" w:hint="eastAsia"/>
+          <w:sz w:val="24"/>
+          <w:szCs w:val="24"/>
+        </w:rPr>
+        <w:t>#</w:t>
+      </w:r>
+      <w:r>
+        <w:rPr>
+          <w:rFonts w:asciiTheme="minorEastAsia" w:hAnsiTheme="minorEastAsia"/>
+          <w:sz w:val="24"/>
+          <w:szCs w:val="24"/>
+        </w:rPr>
+        <w:t xml:space="preserve"> fetch_shop_info</w:t>
+      </w:r>
+      <w:r>
+        <w:rPr>
+          <w:rFonts w:asciiTheme="minorEastAsia" w:hAnsiTheme="minorEastAsia" w:hint="eastAsia"/>
+          <w:sz w:val="24"/>
+          <w:szCs w:val="24"/>
+        </w:rPr>
+        <w:t>:在</w:t>
+      </w:r>
+      <w:r>
+        <w:rPr>
+          <w:rFonts w:asciiTheme="minorEastAsia" w:hAnsiTheme="minorEastAsia"/>
+          <w:sz w:val="24"/>
+          <w:szCs w:val="24"/>
+        </w:rPr>
+        <w:t>该函数直接输入SQL语句，</w:t>
+      </w:r>
+      <w:r>
+        <w:rPr>
+          <w:rFonts w:asciiTheme="minorEastAsia" w:hAnsiTheme="minorEastAsia" w:hint="eastAsia"/>
+          <w:sz w:val="24"/>
+          <w:szCs w:val="24"/>
+        </w:rPr>
+        <w:t>结果</w:t>
+      </w:r>
+      <w:r>
+        <w:rPr>
+          <w:rFonts w:asciiTheme="minorEastAsia" w:hAnsiTheme="minorEastAsia"/>
+          <w:sz w:val="24"/>
+          <w:szCs w:val="24"/>
+        </w:rPr>
+        <w:t>会以DataFrame的形式返回。</w:t>
+      </w:r>
+    </w:p>
+    <w:p>
+      <w:pPr>
+        <w:rPr>
+          <w:rFonts w:asciiTheme="minorEastAsia" w:hAnsiTheme="minorEastAsia"/>
+          <w:sz w:val="24"/>
+          <w:szCs w:val="24"/>
+        </w:rPr>
+      </w:pPr>
+      <w:r>
+        <w:rPr>
+          <w:noProof/>
+        </w:rPr>
+        <w:drawing>
+          <wp:inline distT="0" distB="0" distL="0" distR="0" wp14:anchorId="3FA473C0" wp14:editId="754D44B2">
+            <wp:extent cx="5274310" cy="1687195"/>
+            <wp:effectExtent l="0" t="0" r="2540" b="8255"/>
+            <wp:docPr id="9" name="图片 9"/>
+            <wp:cNvGraphicFramePr>
+              <a:graphicFrameLocks xmlns:a="http://schemas.openxmlformats.org/drawingml/2006/main" noChangeAspect="1"/>
+            </wp:cNvGraphicFramePr>
+            <a:graphic xmlns:a="http://schemas.openxmlformats.org/drawingml/2006/main">
+              <a:graphicData uri="http://schemas.openxmlformats.org/drawingml/2006/picture">
+                <pic:pic xmlns:pic="http://schemas.openxmlformats.org/drawingml/2006/picture">
+                  <pic:nvPicPr>
+                    <pic:cNvPr id="1" name=""/>
+                    <pic:cNvPicPr/>
+                  </pic:nvPicPr>
+                  <pic:blipFill>
+                    <a:blip r:embed="rId12"/>
+                    <a:stretch>
+                      <a:fillRect/>
+                    </a:stretch>
+                  </pic:blipFill>
+                  <pic:spPr>
+                    <a:xfrm>
+                      <a:off x="0" y="0"/>
+                      <a:ext cx="5274310" cy="1687195"/>
+                    </a:xfrm>
+                    <a:prstGeom prst="rect">
+                      <a:avLst/>
+                    </a:prstGeom>
+                  </pic:spPr>
+                </pic:pic>
+              </a:graphicData>
+            </a:graphic>
+          </wp:inline>
+        </w:drawing>
+      </w:r>
+    </w:p>
+    <w:p>
+      <w:pPr>
+        <w:rPr>
+          <w:rFonts w:asciiTheme="minorEastAsia" w:hAnsiTheme="minorEastAsia"/>
+          <w:sz w:val="24"/>
+          <w:szCs w:val="24"/>
+        </w:rPr>
+      </w:pPr>
+    </w:p>
+    <w:p>
+      <w:pPr>
+        <w:rPr>
+          <w:rFonts w:asciiTheme="minorEastAsia" w:hAnsiTheme="minorEastAsia"/>
+          <w:sz w:val="24"/>
+          <w:szCs w:val="24"/>
+        </w:rPr>
+      </w:pPr>
+      <w:r>
+        <w:rPr>
+          <w:rFonts w:asciiTheme="minorEastAsia" w:hAnsiTheme="minorEastAsia" w:hint="eastAsia"/>
+          <w:sz w:val="24"/>
+          <w:szCs w:val="24"/>
+        </w:rPr>
+        <w:t xml:space="preserve">&gt;&gt;&gt; </w:t>
+      </w:r>
+      <w:r>
+        <w:rPr>
+          <w:rFonts w:asciiTheme="minorEastAsia" w:hAnsiTheme="minorEastAsia" w:hint="eastAsia"/>
+          <w:sz w:val="24"/>
+          <w:szCs w:val="24"/>
+        </w:rPr>
+        <w:t>df = fetch_shop_info('select * from shop_info where city_name ="舟山"')</w:t>
+      </w:r>
+    </w:p>
+    <w:p>
+      <w:pPr>
+        <w:rPr>
+          <w:rFonts w:asciiTheme="minorEastAsia" w:hAnsiTheme="minorEastAsia"/>
+          <w:sz w:val="24"/>
+          <w:szCs w:val="24"/>
+        </w:rPr>
+      </w:pPr>
+      <w:r>
+        <w:rPr>
+          <w:rFonts w:asciiTheme="minorEastAsia" w:hAnsiTheme="minorEastAsia"/>
+          <w:sz w:val="24"/>
+          <w:szCs w:val="24"/>
+        </w:rPr>
+        <w:t xml:space="preserve">&gt;&gt;&gt; </w:t>
+      </w:r>
+      <w:r>
+        <w:rPr>
+          <w:rFonts w:asciiTheme="minorEastAsia" w:hAnsiTheme="minorEastAsia"/>
+          <w:sz w:val="24"/>
+          <w:szCs w:val="24"/>
+        </w:rPr>
+        <w:t>draw_multi_shops(df.shop_id,350,364,week=1)</w:t>
+      </w:r>
+    </w:p>
+    <w:p>
+      <w:pPr>
+        <w:rPr>
+          <w:rFonts w:asciiTheme="minorEastAsia" w:hAnsiTheme="minorEastAsia"/>
+          <w:sz w:val="24"/>
+          <w:szCs w:val="24"/>
+        </w:rPr>
+      </w:pPr>
+      <w:r>
+        <w:rPr>
+          <w:rFonts w:asciiTheme="minorEastAsia" w:hAnsiTheme="minorEastAsia"/>
+          <w:sz w:val="24"/>
+          <w:szCs w:val="24"/>
+        </w:rPr>
+        <w:t xml:space="preserve"># </w:t>
+      </w:r>
+      <w:r>
+        <w:rPr>
+          <w:rFonts w:asciiTheme="minorEastAsia" w:hAnsiTheme="minorEastAsia" w:hint="eastAsia"/>
+          <w:sz w:val="24"/>
+          <w:szCs w:val="24"/>
+        </w:rPr>
+        <w:t>当week=True的</w:t>
+      </w:r>
+      <w:r>
+        <w:rPr>
+          <w:rFonts w:asciiTheme="minorEastAsia" w:hAnsiTheme="minorEastAsia"/>
+          <w:sz w:val="24"/>
+          <w:szCs w:val="24"/>
+        </w:rPr>
+        <w:t>时候，横坐标会用</w:t>
+      </w:r>
+      <w:r>
+        <w:rPr>
+          <w:rFonts w:asciiTheme="minorEastAsia" w:hAnsiTheme="minorEastAsia" w:hint="eastAsia"/>
+          <w:sz w:val="24"/>
+          <w:szCs w:val="24"/>
+        </w:rPr>
+        <w:t>“星期”来表示</w:t>
+      </w:r>
+      <w:r>
+        <w:rPr>
+          <w:rFonts w:asciiTheme="minorEastAsia" w:hAnsiTheme="minorEastAsia"/>
+          <w:sz w:val="24"/>
+          <w:szCs w:val="24"/>
+        </w:rPr>
+        <w:t>；</w:t>
+      </w:r>
+    </w:p>
+    <w:p>
+      <w:pPr>
+        <w:rPr>
+          <w:rFonts w:asciiTheme="minorEastAsia" w:hAnsiTheme="minorEastAsia" w:hint="eastAsia"/>
+          <w:sz w:val="24"/>
+          <w:szCs w:val="24"/>
+        </w:rPr>
+      </w:pPr>
+      <w:r>
+        <w:rPr>
+          <w:noProof/>
+        </w:rPr>
+        <w:drawing>
+          <wp:inline distT="0" distB="0" distL="0" distR="0" wp14:anchorId="4DF4A5A9" wp14:editId="21475DAB">
+            <wp:extent cx="5274310" cy="2529205"/>
+            <wp:effectExtent l="0" t="0" r="2540" b="4445"/>
+            <wp:docPr id="10" name="图片 10"/>
+            <wp:cNvGraphicFramePr>
+              <a:graphicFrameLocks xmlns:a="http://schemas.openxmlformats.org/drawingml/2006/main" noChangeAspect="1"/>
+            </wp:cNvGraphicFramePr>
+            <a:graphic xmlns:a="http://schemas.openxmlformats.org/drawingml/2006/main">
+              <a:graphicData uri="http://schemas.openxmlformats.org/drawingml/2006/picture">
+                <pic:pic xmlns:pic="http://schemas.openxmlformats.org/drawingml/2006/picture">
+                  <pic:nvPicPr>
+                    <pic:cNvPr id="1" name=""/>
+                    <pic:cNvPicPr/>
+                  </pic:nvPicPr>
+                  <pic:blipFill>
+                    <a:blip r:embed="rId13"/>
+                    <a:stretch>
+                      <a:fillRect/>
+                    </a:stretch>
+                  </pic:blipFill>
+                  <pic:spPr>
+                    <a:xfrm>
+                      <a:off x="0" y="0"/>
+                      <a:ext cx="5274310" cy="2529205"/>
+                    </a:xfrm>
+                    <a:prstGeom prst="rect">
+                      <a:avLst/>
+                    </a:prstGeom>
+                  </pic:spPr>
+                </pic:pic>
+              </a:graphicData>
+            </a:graphic>
+          </wp:inline>
+        </w:drawing>
+      </w:r>
+    </w:p>
+    <w:p>
+      <w:pPr>
+        <w:rPr>
+          <w:rFonts w:asciiTheme="minorEastAsia" w:hAnsiTheme="minorEastAsia"/>
+          <w:sz w:val="24"/>
+          <w:szCs w:val="24"/>
+        </w:rPr>
+      </w:pPr>
+      <w:r>
+        <w:rPr>
+          <w:rFonts w:asciiTheme="minorEastAsia" w:hAnsiTheme="minorEastAsia" w:hint="eastAsia"/>
+          <w:sz w:val="24"/>
+          <w:szCs w:val="24"/>
+        </w:rPr>
+        <w:lastRenderedPageBreak/>
+        <w:t>结果</w:t>
+      </w:r>
+      <w:r>
+        <w:rPr>
+          <w:rFonts w:asciiTheme="minorEastAsia" w:hAnsiTheme="minorEastAsia"/>
+          <w:sz w:val="24"/>
+          <w:szCs w:val="24"/>
+        </w:rPr>
+        <w:t>似乎显示</w:t>
+      </w:r>
+      <w:r>
+        <w:rPr>
+          <w:rFonts w:asciiTheme="minorEastAsia" w:hAnsiTheme="minorEastAsia" w:hint="eastAsia"/>
+          <w:sz w:val="24"/>
+          <w:szCs w:val="24"/>
+        </w:rPr>
+        <w:t>红色：1560</w:t>
+      </w:r>
+      <w:r>
+        <w:rPr>
+          <w:rFonts w:asciiTheme="minorEastAsia" w:hAnsiTheme="minorEastAsia"/>
+          <w:sz w:val="24"/>
+          <w:szCs w:val="24"/>
+        </w:rPr>
+        <w:t>店铺的周末销量更好。</w:t>
+      </w:r>
+    </w:p>
+    <w:p>
+      <w:pPr>
+        <w:rPr>
+          <w:rFonts w:asciiTheme="minorEastAsia" w:hAnsiTheme="minorEastAsia"/>
+          <w:sz w:val="24"/>
+          <w:szCs w:val="24"/>
+        </w:rPr>
+      </w:pPr>
+      <w:r>
+        <w:rPr>
+          <w:rFonts w:asciiTheme="minorEastAsia" w:hAnsiTheme="minorEastAsia" w:hint="eastAsia"/>
+          <w:sz w:val="24"/>
+          <w:szCs w:val="24"/>
+        </w:rPr>
+        <w:t>我单独</w:t>
+      </w:r>
+      <w:r>
+        <w:rPr>
+          <w:rFonts w:asciiTheme="minorEastAsia" w:hAnsiTheme="minorEastAsia"/>
+          <w:sz w:val="24"/>
+          <w:szCs w:val="24"/>
+        </w:rPr>
+        <w:t>分析</w:t>
+      </w:r>
+      <w:r>
+        <w:rPr>
+          <w:rFonts w:asciiTheme="minorEastAsia" w:hAnsiTheme="minorEastAsia" w:hint="eastAsia"/>
+          <w:sz w:val="24"/>
+          <w:szCs w:val="24"/>
+        </w:rPr>
+        <w:t>1560.</w:t>
+      </w:r>
+    </w:p>
+    <w:p>
+      <w:pPr>
+        <w:rPr>
+          <w:rFonts w:asciiTheme="minorEastAsia" w:hAnsiTheme="minorEastAsia"/>
+          <w:sz w:val="24"/>
+          <w:szCs w:val="24"/>
+        </w:rPr>
+      </w:pPr>
+      <w:r>
+        <w:rPr>
+          <w:rFonts w:asciiTheme="minorEastAsia" w:hAnsiTheme="minorEastAsia"/>
+          <w:sz w:val="24"/>
+          <w:szCs w:val="24"/>
+        </w:rPr>
+        <w:t xml:space="preserve">&gt;&gt;&gt; </w:t>
+      </w:r>
+      <w:r>
+        <w:rPr>
+          <w:rFonts w:asciiTheme="minorEastAsia" w:hAnsiTheme="minorEastAsia"/>
+          <w:sz w:val="24"/>
+          <w:szCs w:val="24"/>
+        </w:rPr>
+        <w:t>draw_single_shop(1560)</w:t>
+      </w:r>
+    </w:p>
+    <w:p>
+      <w:pPr>
+        <w:rPr>
+          <w:rFonts w:asciiTheme="minorEastAsia" w:hAnsiTheme="minorEastAsia"/>
+          <w:sz w:val="24"/>
+          <w:szCs w:val="24"/>
+        </w:rPr>
+      </w:pPr>
+      <w:r>
+        <w:rPr>
+          <w:noProof/>
+        </w:rPr>
+        <w:drawing>
+          <wp:inline distT="0" distB="0" distL="0" distR="0" wp14:anchorId="5D098CF9" wp14:editId="2062F8BA">
+            <wp:extent cx="5274310" cy="2551430"/>
+            <wp:effectExtent l="0" t="0" r="2540" b="1270"/>
+            <wp:docPr id="11" name="图片 11"/>
+            <wp:cNvGraphicFramePr>
+              <a:graphicFrameLocks xmlns:a="http://schemas.openxmlformats.org/drawingml/2006/main" noChangeAspect="1"/>
+            </wp:cNvGraphicFramePr>
+            <a:graphic xmlns:a="http://schemas.openxmlformats.org/drawingml/2006/main">
+              <a:graphicData uri="http://schemas.openxmlformats.org/drawingml/2006/picture">
+                <pic:pic xmlns:pic="http://schemas.openxmlformats.org/drawingml/2006/picture">
+                  <pic:nvPicPr>
+                    <pic:cNvPr id="1" name=""/>
+                    <pic:cNvPicPr/>
+                  </pic:nvPicPr>
+                  <pic:blipFill>
+                    <a:blip r:embed="rId14"/>
+                    <a:stretch>
+                      <a:fillRect/>
+                    </a:stretch>
+                  </pic:blipFill>
+                  <pic:spPr>
+                    <a:xfrm>
+                      <a:off x="0" y="0"/>
+                      <a:ext cx="5274310" cy="2551430"/>
+                    </a:xfrm>
+                    <a:prstGeom prst="rect">
+                      <a:avLst/>
+                    </a:prstGeom>
+                  </pic:spPr>
+                </pic:pic>
+              </a:graphicData>
+            </a:graphic>
+          </wp:inline>
+        </w:drawing>
+      </w:r>
+    </w:p>
+    <w:p>
+      <w:pPr>
+        <w:rPr>
+          <w:rFonts w:asciiTheme="minorEastAsia" w:hAnsiTheme="minorEastAsia"/>
+          <w:sz w:val="24"/>
+          <w:szCs w:val="24"/>
+        </w:rPr>
+      </w:pPr>
+      <w:r>
+        <w:rPr>
+          <w:rFonts w:asciiTheme="minorEastAsia" w:hAnsiTheme="minorEastAsia" w:hint="eastAsia"/>
+          <w:sz w:val="24"/>
+          <w:szCs w:val="24"/>
+        </w:rPr>
+        <w:t>结果表明</w:t>
+      </w:r>
+      <w:r>
+        <w:rPr>
+          <w:rFonts w:asciiTheme="minorEastAsia" w:hAnsiTheme="minorEastAsia"/>
+          <w:sz w:val="24"/>
+          <w:szCs w:val="24"/>
+        </w:rPr>
+        <w:t>：全年开业。</w:t>
+      </w:r>
+    </w:p>
+    <w:p>
+      <w:pPr>
+        <w:rPr>
+          <w:rFonts w:asciiTheme="minorEastAsia" w:hAnsiTheme="minorEastAsia"/>
+          <w:sz w:val="24"/>
+          <w:szCs w:val="24"/>
+        </w:rPr>
+      </w:pPr>
+    </w:p>
+    <w:p>
+      <w:pPr>
+        <w:rPr>
+          <w:rFonts w:asciiTheme="minorEastAsia" w:hAnsiTheme="minorEastAsia"/>
+          <w:sz w:val="24"/>
+          <w:szCs w:val="24"/>
+        </w:rPr>
+      </w:pPr>
+      <w:r>
+        <w:rPr>
+          <w:rFonts w:asciiTheme="minorEastAsia" w:hAnsiTheme="minorEastAsia" w:hint="eastAsia"/>
+          <w:sz w:val="24"/>
+          <w:szCs w:val="24"/>
+        </w:rPr>
+        <w:t xml:space="preserve">&gt;&gt;&gt; </w:t>
+      </w:r>
+      <w:r>
+        <w:rPr>
+          <w:rFonts w:asciiTheme="minorEastAsia" w:hAnsiTheme="minorEastAsia"/>
+          <w:sz w:val="24"/>
+          <w:szCs w:val="24"/>
+        </w:rPr>
+        <w:t>draw_single_shop(1560,200,250,week=1,fr='W-SAT')</w:t>
+      </w:r>
+    </w:p>
+    <w:p>
+      <w:pPr>
+        <w:rPr>
+          <w:rFonts w:asciiTheme="minorEastAsia" w:hAnsiTheme="minorEastAsia" w:hint="eastAsia"/>
+          <w:sz w:val="24"/>
+          <w:szCs w:val="24"/>
+        </w:rPr>
+      </w:pPr>
+      <w:r>
+        <w:rPr>
+          <w:rFonts w:asciiTheme="minorEastAsia" w:hAnsiTheme="minorEastAsia"/>
+          <w:sz w:val="24"/>
+          <w:szCs w:val="24"/>
+        </w:rPr>
+        <w:t># 1560</w:t>
+      </w:r>
+      <w:r>
+        <w:rPr>
+          <w:rFonts w:asciiTheme="minorEastAsia" w:hAnsiTheme="minorEastAsia" w:hint="eastAsia"/>
+          <w:sz w:val="24"/>
+          <w:szCs w:val="24"/>
+        </w:rPr>
+        <w:t>号 第200</w:t>
+      </w:r>
+      <w:r>
+        <w:rPr>
+          <w:rFonts w:asciiTheme="minorEastAsia" w:hAnsiTheme="minorEastAsia"/>
+          <w:sz w:val="24"/>
+          <w:szCs w:val="24"/>
+        </w:rPr>
+        <w:t>-250</w:t>
+      </w:r>
+      <w:r>
+        <w:rPr>
+          <w:rFonts w:asciiTheme="minorEastAsia" w:hAnsiTheme="minorEastAsia" w:hint="eastAsia"/>
+          <w:sz w:val="24"/>
+          <w:szCs w:val="24"/>
+        </w:rPr>
+        <w:t>天范围</w:t>
+      </w:r>
+      <w:r>
+        <w:rPr>
+          <w:rFonts w:asciiTheme="minorEastAsia" w:hAnsiTheme="minorEastAsia"/>
+          <w:sz w:val="24"/>
+          <w:szCs w:val="24"/>
+        </w:rPr>
+        <w:t>内，每个周六的客流量。</w:t>
+      </w:r>
+    </w:p>
+    <w:p>
+      <w:pPr>
+        <w:rPr>
+          <w:rFonts w:asciiTheme="minorEastAsia" w:hAnsiTheme="minorEastAsia" w:hint="eastAsia"/>
+          <w:sz w:val="24"/>
+          <w:szCs w:val="24"/>
+        </w:rPr>
+      </w:pPr>
+      <w:r>
+        <w:rPr>
+          <w:noProof/>
+        </w:rPr>
+        <w:drawing>
+          <wp:inline distT="0" distB="0" distL="0" distR="0" wp14:anchorId="2120E1EF" wp14:editId="2A270688">
+            <wp:extent cx="5113325" cy="2003312"/>
+            <wp:effectExtent l="0" t="0" r="0" b="0"/>
+            <wp:docPr id="12" name="图片 12"/>
+            <wp:cNvGraphicFramePr>
+              <a:graphicFrameLocks xmlns:a="http://schemas.openxmlformats.org/drawingml/2006/main" noChangeAspect="1"/>
+            </wp:cNvGraphicFramePr>
+            <a:graphic xmlns:a="http://schemas.openxmlformats.org/drawingml/2006/main">
+              <a:graphicData uri="http://schemas.openxmlformats.org/drawingml/2006/picture">
+                <pic:pic xmlns:pic="http://schemas.openxmlformats.org/drawingml/2006/picture">
+                  <pic:nvPicPr>
+                    <pic:cNvPr id="1" name=""/>
+                    <pic:cNvPicPr/>
+                  </pic:nvPicPr>
+                  <pic:blipFill>
+                    <a:blip r:embed="rId15"/>
+                    <a:stretch>
+                      <a:fillRect/>
+                    </a:stretch>
+                  </pic:blipFill>
+                  <pic:spPr>
+                    <a:xfrm>
+                      <a:off x="0" y="0"/>
+                      <a:ext cx="5131209" cy="2010319"/>
+                    </a:xfrm>
+                    <a:prstGeom prst="rect">
+                      <a:avLst/>
+                    </a:prstGeom>
+                  </pic:spPr>
+                </pic:pic>
+              </a:graphicData>
+            </a:graphic>
+          </wp:inline>
+        </w:drawing>
+      </w:r>
+    </w:p>
+    <w:p>
+      <w:pPr>
+        <w:rPr>
+          <w:rFonts w:asciiTheme="minorEastAsia" w:hAnsiTheme="minorEastAsia"/>
+          <w:sz w:val="24"/>
+          <w:szCs w:val="24"/>
+        </w:rPr>
+      </w:pPr>
+    </w:p>
+    <w:p>
+      <w:pPr>
+        <w:rPr>
+          <w:rFonts w:asciiTheme="minorEastAsia" w:hAnsiTheme="minorEastAsia" w:hint="eastAsia"/>
+          <w:sz w:val="24"/>
+          <w:szCs w:val="24"/>
+        </w:rPr>
+      </w:pPr>
+      <w:r>
+        <w:rPr>
+          <w:rFonts w:asciiTheme="minorEastAsia" w:hAnsiTheme="minorEastAsia" w:hint="eastAsia"/>
+          <w:sz w:val="24"/>
+          <w:szCs w:val="24"/>
+        </w:rPr>
+        <w:t xml:space="preserve">&gt;&gt;&gt; </w:t>
+      </w:r>
+      <w:r>
+        <w:rPr>
+          <w:rFonts w:asciiTheme="minorEastAsia" w:hAnsiTheme="minorEastAsia"/>
+          <w:sz w:val="24"/>
+          <w:szCs w:val="24"/>
+        </w:rPr>
+        <w:t>draw_single_shop(1560,200,250,week=1,fr='W-MON')</w:t>
+      </w:r>
+    </w:p>
+    <w:p>
+      <w:pPr>
+        <w:rPr>
+          <w:rFonts w:asciiTheme="minorEastAsia" w:hAnsiTheme="minorEastAsia" w:hint="eastAsia"/>
+          <w:sz w:val="24"/>
+          <w:szCs w:val="24"/>
+        </w:rPr>
+      </w:pPr>
+      <w:r>
+        <w:rPr>
+          <w:rFonts w:asciiTheme="minorEastAsia" w:hAnsiTheme="minorEastAsia"/>
+          <w:sz w:val="24"/>
+          <w:szCs w:val="24"/>
+        </w:rPr>
+        <w:t>#同样时间段中，每个周一的</w:t>
+      </w:r>
+      <w:r>
+        <w:rPr>
+          <w:rFonts w:asciiTheme="minorEastAsia" w:hAnsiTheme="minorEastAsia" w:hint="eastAsia"/>
+          <w:sz w:val="24"/>
+          <w:szCs w:val="24"/>
+        </w:rPr>
+        <w:t>客流量</w:t>
+      </w:r>
+      <w:r>
+        <w:rPr>
+          <w:rFonts w:asciiTheme="minorEastAsia" w:hAnsiTheme="minorEastAsia"/>
+          <w:sz w:val="24"/>
+          <w:szCs w:val="24"/>
+        </w:rPr>
+        <w:t>。</w:t>
+      </w:r>
+    </w:p>
+    <w:p>
+      <w:pPr>
+        <w:rPr>
+          <w:rFonts w:asciiTheme="minorEastAsia" w:hAnsiTheme="minorEastAsia" w:hint="eastAsia"/>
+          <w:sz w:val="24"/>
+          <w:szCs w:val="24"/>
+        </w:rPr>
+      </w:pPr>
+      <w:r>
+        <w:rPr>
+          <w:noProof/>
+        </w:rPr>
+        <w:drawing>
+          <wp:inline distT="0" distB="0" distL="0" distR="0" wp14:anchorId="735CB4AF" wp14:editId="3A93883D">
+            <wp:extent cx="5171847" cy="1908810"/>
+            <wp:effectExtent l="0" t="0" r="0" b="0"/>
+            <wp:docPr id="13" name="图片 13"/>
+            <wp:cNvGraphicFramePr>
+              <a:graphicFrameLocks xmlns:a="http://schemas.openxmlformats.org/drawingml/2006/main" noChangeAspect="1"/>
+            </wp:cNvGraphicFramePr>
+            <a:graphic xmlns:a="http://schemas.openxmlformats.org/drawingml/2006/main">
+              <a:graphicData uri="http://schemas.openxmlformats.org/drawingml/2006/picture">
+                <pic:pic xmlns:pic="http://schemas.openxmlformats.org/drawingml/2006/picture">
+                  <pic:nvPicPr>
+                    <pic:cNvPr id="1" name=""/>
+                    <pic:cNvPicPr/>
+                  </pic:nvPicPr>
+                  <pic:blipFill>
+                    <a:blip r:embed="rId16"/>
+                    <a:stretch>
+                      <a:fillRect/>
+                    </a:stretch>
+                  </pic:blipFill>
+                  <pic:spPr>
+                    <a:xfrm>
+                      <a:off x="0" y="0"/>
+                      <a:ext cx="5208979" cy="1922515"/>
+                    </a:xfrm>
+                    <a:prstGeom prst="rect">
+                      <a:avLst/>
+                    </a:prstGeom>
+                  </pic:spPr>
+                </pic:pic>
+              </a:graphicData>
+            </a:graphic>
+          </wp:inline>
+        </w:drawing>
+      </w:r>
+    </w:p>
+    <w:p>
+      <w:pPr>
+        <w:rPr>
+          <w:rFonts w:asciiTheme="minorEastAsia" w:hAnsiTheme="minorEastAsia" w:hint="eastAsia"/>
+          <w:sz w:val="24"/>
+          <w:szCs w:val="24"/>
+        </w:rPr>
+      </w:pPr>
+    </w:p>
+    <w:p>
+      <w:pPr>
+        <w:rPr>
+          <w:rFonts w:asciiTheme="minorEastAsia" w:hAnsiTheme="minorEastAsia"/>
           <w:sz w:val="24"/>
           <w:szCs w:val="24"/>
         </w:rPr>
@@ -1411,6 +3251,21 @@
         </w:rPr>
         <w:t>：</w:t>
       </w:r>
+    </w:p>
+    <w:p>
+      <w:pPr>
+        <w:pStyle w:val="a4"/>
+        <w:numPr>
+          <w:ilvl w:val="0"/>
+          <w:numId w:val="1"/>
+        </w:numPr>
+        <w:ind w:firstLineChars="0"/>
+        <w:rPr>
+          <w:rFonts w:asciiTheme="minorEastAsia" w:hAnsiTheme="minorEastAsia"/>
+          <w:sz w:val="24"/>
+          <w:szCs w:val="24"/>
+        </w:rPr>
+      </w:pPr>
       <w:r>
         <w:rPr>
           <w:rFonts w:asciiTheme="minorEastAsia" w:hAnsiTheme="minorEastAsia" w:hint="eastAsia"/>
@@ -1505,26 +3360,185 @@
           <w:sz w:val="24"/>
           <w:szCs w:val="24"/>
         </w:rPr>
-        <w:t>的是：取训练集的时候应当尽量避开这些</w:t>
-      </w:r>
-      <w:r>
-        <w:rPr>
-          <w:rFonts w:asciiTheme="minorEastAsia" w:hAnsiTheme="minorEastAsia" w:hint="eastAsia"/>
-          <w:sz w:val="24"/>
-          <w:szCs w:val="24"/>
-        </w:rPr>
-        <w:t>日期</w:t>
+        <w:t>的是：取训练集的时候应当尽量避开</w:t>
+      </w:r>
+      <w:r>
+        <w:rPr>
+          <w:rFonts w:asciiTheme="minorEastAsia" w:hAnsiTheme="minorEastAsia" w:hint="eastAsia"/>
+          <w:sz w:val="24"/>
+          <w:szCs w:val="24"/>
+        </w:rPr>
+        <w:t>之前日期中</w:t>
+      </w:r>
+      <w:r>
+        <w:rPr>
+          <w:rFonts w:asciiTheme="minorEastAsia" w:hAnsiTheme="minorEastAsia"/>
+          <w:sz w:val="24"/>
+          <w:szCs w:val="24"/>
+        </w:rPr>
+        <w:t>的法定假日</w:t>
+      </w:r>
+      <w:r>
+        <w:rPr>
+          <w:rFonts w:asciiTheme="minorEastAsia" w:hAnsiTheme="minorEastAsia"/>
+          <w:sz w:val="24"/>
+          <w:szCs w:val="24"/>
+        </w:rPr>
+        <w:t>。</w:t>
+      </w:r>
+    </w:p>
+    <w:p>
+      <w:pPr>
+        <w:pStyle w:val="a4"/>
+        <w:numPr>
+          <w:ilvl w:val="0"/>
+          <w:numId w:val="1"/>
+        </w:numPr>
+        <w:ind w:firstLineChars="0"/>
+        <w:rPr>
+          <w:rFonts w:asciiTheme="minorEastAsia" w:hAnsiTheme="minorEastAsia"/>
+          <w:sz w:val="24"/>
+          <w:szCs w:val="24"/>
+        </w:rPr>
+      </w:pPr>
+      <w:r>
+        <w:rPr>
+          <w:rFonts w:asciiTheme="minorEastAsia" w:hAnsiTheme="minorEastAsia"/>
+          <w:sz w:val="24"/>
+          <w:szCs w:val="24"/>
+        </w:rPr>
+        <w:t>2016-10-08</w:t>
+      </w:r>
+      <w:r>
+        <w:rPr>
+          <w:rFonts w:asciiTheme="minorEastAsia" w:hAnsiTheme="minorEastAsia" w:hint="eastAsia"/>
+          <w:sz w:val="24"/>
+          <w:szCs w:val="24"/>
+        </w:rPr>
+        <w:t>之后</w:t>
+      </w:r>
+      <w:r>
+        <w:rPr>
+          <w:rFonts w:asciiTheme="minorEastAsia" w:hAnsiTheme="minorEastAsia"/>
+          <w:sz w:val="24"/>
+          <w:szCs w:val="24"/>
+        </w:rPr>
+        <w:t>的数据能够比较好的体现商家运营状态，少数</w:t>
+      </w:r>
+      <w:r>
+        <w:rPr>
+          <w:rFonts w:asciiTheme="minorEastAsia" w:hAnsiTheme="minorEastAsia"/>
+          <w:sz w:val="24"/>
+          <w:szCs w:val="24"/>
+        </w:rPr>
+        <w:t>特殊</w:t>
+      </w:r>
+      <w:r>
+        <w:rPr>
+          <w:rFonts w:asciiTheme="minorEastAsia" w:hAnsiTheme="minorEastAsia" w:hint="eastAsia"/>
+          <w:sz w:val="24"/>
+          <w:szCs w:val="24"/>
+        </w:rPr>
+        <w:t>的</w:t>
+      </w:r>
+      <w:r>
+        <w:rPr>
+          <w:rFonts w:asciiTheme="minorEastAsia" w:hAnsiTheme="minorEastAsia"/>
+          <w:sz w:val="24"/>
+          <w:szCs w:val="24"/>
+        </w:rPr>
+        <w:t>商家</w:t>
+      </w:r>
+      <w:r>
+        <w:rPr>
+          <w:rFonts w:asciiTheme="minorEastAsia" w:hAnsiTheme="minorEastAsia" w:hint="eastAsia"/>
+          <w:sz w:val="24"/>
+          <w:szCs w:val="24"/>
+        </w:rPr>
+        <w:t>人工</w:t>
+      </w:r>
+      <w:r>
+        <w:rPr>
+          <w:rFonts w:asciiTheme="minorEastAsia" w:hAnsiTheme="minorEastAsia"/>
+          <w:sz w:val="24"/>
+          <w:szCs w:val="24"/>
+        </w:rPr>
+        <w:t>处理即可。</w:t>
+      </w:r>
+    </w:p>
+    <w:p>
+      <w:pPr>
+        <w:pStyle w:val="a4"/>
+        <w:numPr>
+          <w:ilvl w:val="0"/>
+          <w:numId w:val="1"/>
+        </w:numPr>
+        <w:ind w:firstLineChars="0"/>
+        <w:rPr>
+          <w:rFonts w:asciiTheme="minorEastAsia" w:hAnsiTheme="minorEastAsia" w:hint="eastAsia"/>
+          <w:sz w:val="24"/>
+          <w:szCs w:val="24"/>
+        </w:rPr>
+      </w:pPr>
+      <w:r>
+        <w:rPr>
+          <w:rFonts w:asciiTheme="minorEastAsia" w:hAnsiTheme="minorEastAsia" w:hint="eastAsia"/>
+          <w:sz w:val="24"/>
+          <w:szCs w:val="24"/>
+        </w:rPr>
+        <w:t>“</w:t>
+      </w:r>
+      <w:r>
+        <w:rPr>
+          <w:rFonts w:asciiTheme="minorEastAsia" w:hAnsiTheme="minorEastAsia" w:hint="eastAsia"/>
+          <w:sz w:val="24"/>
+          <w:szCs w:val="24"/>
+        </w:rPr>
+        <w:t>星期</w:t>
+      </w:r>
+      <w:r>
+        <w:rPr>
+          <w:rFonts w:asciiTheme="minorEastAsia" w:hAnsiTheme="minorEastAsia" w:hint="eastAsia"/>
+          <w:sz w:val="24"/>
+          <w:szCs w:val="24"/>
+        </w:rPr>
+        <w:t>”</w:t>
+      </w:r>
+      <w:r>
+        <w:rPr>
+          <w:rFonts w:asciiTheme="minorEastAsia" w:hAnsiTheme="minorEastAsia"/>
+          <w:sz w:val="24"/>
+          <w:szCs w:val="24"/>
+        </w:rPr>
+        <w:t>在部分商家的</w:t>
+      </w:r>
+      <w:r>
+        <w:rPr>
+          <w:rFonts w:asciiTheme="minorEastAsia" w:hAnsiTheme="minorEastAsia" w:hint="eastAsia"/>
+          <w:sz w:val="24"/>
+          <w:szCs w:val="24"/>
+        </w:rPr>
+        <w:t>客流量</w:t>
+      </w:r>
+      <w:r>
+        <w:rPr>
+          <w:rFonts w:asciiTheme="minorEastAsia" w:hAnsiTheme="minorEastAsia"/>
+          <w:sz w:val="24"/>
+          <w:szCs w:val="24"/>
+        </w:rPr>
+        <w:t>上有较大影响。</w:t>
       </w:r>
       <w:bookmarkStart w:id="0" w:name="_GoBack"/>
       <w:bookmarkEnd w:id="0"/>
-      <w:r>
-        <w:rPr>
-          <w:rFonts w:asciiTheme="minorEastAsia" w:hAnsiTheme="minorEastAsia"/>
-          <w:sz w:val="24"/>
-          <w:szCs w:val="24"/>
-        </w:rPr>
-        <w:t>范围。</w:t>
-      </w:r>
+    </w:p>
+    <w:p>
+      <w:pPr>
+        <w:rPr>
+          <w:rFonts w:asciiTheme="minorEastAsia" w:hAnsiTheme="minorEastAsia"/>
+          <w:sz w:val="24"/>
+          <w:szCs w:val="24"/>
+        </w:rPr>
+      </w:pPr>
     </w:p>
     <w:p>
       <w:pPr>
@@ -1543,6 +3557,103 @@
     </w:sectPr>
   </w:body>
 </w:document>
+</file>
+
+<file path=word/numbering.xml><?xml version="1.0" encoding="utf-8"?>
+<w:numbering xmlns:wpc="http://schemas.microsoft.com/office/word/2010/wordprocessingCanvas" xmlns:mc="http://schemas.openxmlformats.org/markup-compatibility/2006" xmlns:o="urn:schemas-microsoft-com:office:office" xmlns:r="http://schemas.openxmlformats.org/officeDocument/2006/relationships" xmlns:m="http://schemas.openxmlformats.org/officeDocument/2006/math" xmlns:v="urn:schemas-microsoft-com:vml" xmlns:wp14="http://schemas.microsoft.com/office/word/2010/wordprocessingDrawing" xmlns:wp="http://schemas.openxmlformats.org/drawingml/2006/wordprocessingDrawing" xmlns:w10="urn:schemas-microsoft-com:office:word" xmlns:w="http://schemas.openxmlformats.org/wordprocessingml/2006/main" xmlns:w14="http://schemas.microsoft.com/office/word/2010/wordml" xmlns:w15="http://schemas.microsoft.com/office/word/2012/wordml" xmlns:wpg="http://schemas.microsoft.com/office/word/2010/wordprocessingGroup" xmlns:wpi="http://schemas.microsoft.com/office/word/2010/wordprocessingInk" xmlns:wne="http://schemas.microsoft.com/office/word/2006/wordml" xmlns:wps="http://schemas.microsoft.com/office/word/2010/wordprocessingShape" mc:Ignorable="w14 w15 wp14">
+  <w:abstractNum w:abstractNumId="0">
+    <w:nsid w:val="4EB11981"/>
+    <w:multiLevelType w:val="hybridMultilevel"/>
+    <w:tmpl w:val="7D5218D6"/>
+    <w:lvl w:ilvl="0" w:tplc="30048CA0">
+      <w:start w:val="1"/>
+      <w:numFmt w:val="decimal"/>
+      <w:lvlText w:val="%1、"/>
+      <w:lvlJc w:val="left"/>
+      <w:pPr>
+        <w:ind w:left="360" w:hanging="360"/>
+      </w:pPr>
+      <w:rPr>
+        <w:rFonts w:hint="default"/>
+      </w:rPr>
+    </w:lvl>
+    <w:lvl w:ilvl="1" w:tplc="04090019" w:tentative="1">
+      <w:start w:val="1"/>
+      <w:numFmt w:val="lowerLetter"/>
+      <w:lvlText w:val="%2)"/>
+      <w:lvlJc w:val="left"/>
+      <w:pPr>
+        <w:ind w:left="840" w:hanging="420"/>
+      </w:pPr>
+    </w:lvl>
+    <w:lvl w:ilvl="2" w:tplc="0409001B" w:tentative="1">
+      <w:start w:val="1"/>
+      <w:numFmt w:val="lowerRoman"/>
+      <w:lvlText w:val="%3."/>
+      <w:lvlJc w:val="right"/>
+      <w:pPr>
+        <w:ind w:left="1260" w:hanging="420"/>
+      </w:pPr>
+    </w:lvl>
+    <w:lvl w:ilvl="3" w:tplc="0409000F" w:tentative="1">
+      <w:start w:val="1"/>
+      <w:numFmt w:val="decimal"/>
+      <w:lvlText w:val="%4."/>
+      <w:lvlJc w:val="left"/>
+      <w:pPr>
+        <w:ind w:left="1680" w:hanging="420"/>
+      </w:pPr>
+    </w:lvl>
+    <w:lvl w:ilvl="4" w:tplc="04090019" w:tentative="1">
+      <w:start w:val="1"/>
+      <w:numFmt w:val="lowerLetter"/>
+      <w:lvlText w:val="%5)"/>
+      <w:lvlJc w:val="left"/>
+      <w:pPr>
+        <w:ind w:left="2100" w:hanging="420"/>
+      </w:pPr>
+    </w:lvl>
+    <w:lvl w:ilvl="5" w:tplc="0409001B" w:tentative="1">
+      <w:start w:val="1"/>
+      <w:numFmt w:val="lowerRoman"/>
+      <w:lvlText w:val="%6."/>
+      <w:lvlJc w:val="right"/>
+      <w:pPr>
+        <w:ind w:left="2520" w:hanging="420"/>
+      </w:pPr>
+    </w:lvl>
+    <w:lvl w:ilvl="6" w:tplc="0409000F" w:tentative="1">
+      <w:start w:val="1"/>
+      <w:numFmt w:val="decimal"/>
+      <w:lvlText w:val="%7."/>
+      <w:lvlJc w:val="left"/>
+      <w:pPr>
+        <w:ind w:left="2940" w:hanging="420"/>
+      </w:pPr>
+    </w:lvl>
+    <w:lvl w:ilvl="7" w:tplc="04090019" w:tentative="1">
+      <w:start w:val="1"/>
+      <w:numFmt w:val="lowerLetter"/>
+      <w:lvlText w:val="%8)"/>
+      <w:lvlJc w:val="left"/>
+      <w:pPr>
+        <w:ind w:left="3360" w:hanging="420"/>
+      </w:pPr>
+    </w:lvl>
+    <w:lvl w:ilvl="8" w:tplc="0409001B" w:tentative="1">
+      <w:start w:val="1"/>
+      <w:numFmt w:val="lowerRoman"/>
+      <w:lvlText w:val="%9."/>
+      <w:lvlJc w:val="right"/>
+      <w:pPr>
+        <w:ind w:left="3780" w:hanging="420"/>
+      </w:pPr>
+    </w:lvl>
+  </w:abstractNum>
+  <w:num w:numId="1">
+    <w:abstractNumId w:val="0"/>
+  </w:num>
+</w:numbering>
 </file>
 
 <file path=word/styles.xml><?xml version="1.0" encoding="utf-8"?>
@@ -1988,6 +4099,16 @@
     <w:semiHidden/>
     <w:rsid w:val="00186777"/>
   </w:style>
+  <w:style w:type="paragraph" w:styleId="a4">
+    <w:name w:val="List Paragraph"/>
+    <w:basedOn w:val="a"/>
+    <w:uiPriority w:val="34"/>
+    <w:qFormat/>
+    <w:rsid w:val="009A4704"/>
+    <w:pPr>
+      <w:ind w:firstLineChars="200" w:firstLine="420"/>
+    </w:pPr>
+  </w:style>
 </w:styles>
 </file>
 

</xml_diff>